<commit_message>
behavioral modeling 문서 정리
behavioral modeling 문서 및 최종 다이어그램 정리
</commit_message>
<xml_diff>
--- a/docs/analysis/behavioral modeling/(act4) behavioral modeling_유명음.docx
+++ b/docs/analysis/behavioral modeling/(act4) behavioral modeling_유명음.docx
@@ -1,6 +1,6 @@
 
 <file path=word/document.xml><?xml version="1.0" encoding="utf-8"?>
-<w:document xmlns:wpc="http://schemas.microsoft.com/office/word/2010/wordprocessingCanvas" xmlns:mc="http://schemas.openxmlformats.org/markup-compatibility/2006" xmlns:o="urn:schemas-microsoft-com:office:office" xmlns:r="http://schemas.openxmlformats.org/officeDocument/2006/relationships" xmlns:m="http://schemas.openxmlformats.org/officeDocument/2006/math" xmlns:v="urn:schemas-microsoft-com:vml" xmlns:wp14="http://schemas.microsoft.com/office/word/2010/wordprocessingDrawing" xmlns:wp="http://schemas.openxmlformats.org/drawingml/2006/wordprocessingDrawing" xmlns:w10="urn:schemas-microsoft-com:office:word" xmlns:w="http://schemas.openxmlformats.org/wordprocessingml/2006/main" xmlns:w14="http://schemas.microsoft.com/office/word/2010/wordml" xmlns:w15="http://schemas.microsoft.com/office/word/2012/wordml" xmlns:wpg="http://schemas.microsoft.com/office/word/2010/wordprocessingGroup" xmlns:wpi="http://schemas.microsoft.com/office/word/2010/wordprocessingInk" xmlns:wne="http://schemas.microsoft.com/office/word/2006/wordml" xmlns:wps="http://schemas.microsoft.com/office/word/2010/wordprocessingShape" mc:Ignorable="w14 w15 wp14">
+<w:document xmlns:wpc="http://schemas.microsoft.com/office/word/2010/wordprocessingCanvas" xmlns:cx="http://schemas.microsoft.com/office/drawing/2014/chartex" xmlns:cx1="http://schemas.microsoft.com/office/drawing/2015/9/8/chartex" xmlns:cx2="http://schemas.microsoft.com/office/drawing/2015/10/21/chartex" xmlns:cx3="http://schemas.microsoft.com/office/drawing/2016/5/9/chartex" xmlns:cx4="http://schemas.microsoft.com/office/drawing/2016/5/10/chartex" xmlns:cx5="http://schemas.microsoft.com/office/drawing/2016/5/11/chartex" xmlns:cx6="http://schemas.microsoft.com/office/drawing/2016/5/12/chartex" xmlns:cx7="http://schemas.microsoft.com/office/drawing/2016/5/13/chartex" xmlns:cx8="http://schemas.microsoft.com/office/drawing/2016/5/14/chartex" xmlns:mc="http://schemas.openxmlformats.org/markup-compatibility/2006" xmlns:aink="http://schemas.microsoft.com/office/drawing/2016/ink" xmlns:am3d="http://schemas.microsoft.com/office/drawing/2017/model3d" xmlns:o="urn:schemas-microsoft-com:office:office" xmlns:r="http://schemas.openxmlformats.org/officeDocument/2006/relationships" xmlns:m="http://schemas.openxmlformats.org/officeDocument/2006/math" xmlns:v="urn:schemas-microsoft-com:vml" xmlns:wp14="http://schemas.microsoft.com/office/word/2010/wordprocessingDrawing" xmlns:wp="http://schemas.openxmlformats.org/drawingml/2006/wordprocessingDrawing" xmlns:w10="urn:schemas-microsoft-com:office:word" xmlns:w="http://schemas.openxmlformats.org/wordprocessingml/2006/main" xmlns:w14="http://schemas.microsoft.com/office/word/2010/wordml" xmlns:w15="http://schemas.microsoft.com/office/word/2012/wordml" xmlns:w16cex="http://schemas.microsoft.com/office/word/2018/wordml/cex" xmlns:w16cid="http://schemas.microsoft.com/office/word/2016/wordml/cid" xmlns:w16="http://schemas.microsoft.com/office/word/2018/wordml" xmlns:w16se="http://schemas.microsoft.com/office/word/2015/wordml/symex" xmlns:wpg="http://schemas.microsoft.com/office/word/2010/wordprocessingGroup" xmlns:wpi="http://schemas.microsoft.com/office/word/2010/wordprocessingInk" xmlns:wne="http://schemas.microsoft.com/office/word/2006/wordml" xmlns:wps="http://schemas.microsoft.com/office/word/2010/wordprocessingShape" mc:Ignorable="w14 w15 w16se w16cid w16 w16cex wp14">
   <w:body>
     <w:tbl>
       <w:tblPr>
@@ -16,8 +16,8 @@
       </w:tblPr>
       <w:tblGrid>
         <w:gridCol w:w="1138"/>
-        <w:gridCol w:w="1593"/>
-        <w:gridCol w:w="6249"/>
+        <w:gridCol w:w="1592"/>
+        <w:gridCol w:w="6250"/>
       </w:tblGrid>
       <w:tr>
         <w:trPr>
@@ -67,7 +67,33 @@
                 <w:sz w:val="40"/>
                 <w:szCs w:val="40"/>
               </w:rPr>
-              <w:t xml:space="preserve">소프트웨어설계 (팀활동) – </w:t>
+              <w:t>소프트웨어설계 (</w:t>
+            </w:r>
+            <w:proofErr w:type="spellStart"/>
+            <w:r>
+              <w:rPr>
+                <w:rFonts w:ascii="함초롬바탕" w:eastAsia="함초롬바탕" w:hAnsi="함초롬바탕" w:cs="함초롬바탕" w:hint="eastAsia"/>
+                <w:b/>
+                <w:bCs/>
+                <w:color w:val="000000"/>
+                <w:kern w:val="0"/>
+                <w:sz w:val="40"/>
+                <w:szCs w:val="40"/>
+              </w:rPr>
+              <w:t>팀활동</w:t>
+            </w:r>
+            <w:proofErr w:type="spellEnd"/>
+            <w:r>
+              <w:rPr>
+                <w:rFonts w:ascii="함초롬바탕" w:eastAsia="함초롬바탕" w:hAnsi="함초롬바탕" w:cs="함초롬바탕" w:hint="eastAsia"/>
+                <w:b/>
+                <w:bCs/>
+                <w:color w:val="000000"/>
+                <w:kern w:val="0"/>
+                <w:sz w:val="40"/>
+                <w:szCs w:val="40"/>
+              </w:rPr>
+              <w:t>)</w:t>
             </w:r>
           </w:p>
           <w:p>
@@ -193,6 +219,7 @@
                 <w:szCs w:val="20"/>
               </w:rPr>
             </w:pPr>
+            <w:proofErr w:type="spellStart"/>
             <w:r>
               <w:rPr>
                 <w:rFonts w:ascii="함초롬바탕" w:eastAsia="함초롬바탕" w:hAnsi="함초롬바탕" w:cs="함초롬바탕" w:hint="eastAsia"/>
@@ -205,6 +232,7 @@
               </w:rPr>
               <w:t>제출팀</w:t>
             </w:r>
+            <w:proofErr w:type="spellEnd"/>
           </w:p>
         </w:tc>
         <w:tc>
@@ -280,6 +308,56 @@
                 <w:szCs w:val="24"/>
               </w:rPr>
             </w:pPr>
+            <w:r>
+              <w:rPr>
+                <w:rFonts w:ascii="맑은 고딕" w:eastAsia="함초롬바탕" w:hAnsi="굴림" w:cs="굴림" w:hint="eastAsia"/>
+                <w:color w:val="000000"/>
+                <w:kern w:val="0"/>
+                <w:sz w:val="24"/>
+                <w:szCs w:val="24"/>
+              </w:rPr>
+              <w:t>치매</w:t>
+            </w:r>
+            <w:r>
+              <w:rPr>
+                <w:rFonts w:ascii="맑은 고딕" w:eastAsia="함초롬바탕" w:hAnsi="굴림" w:cs="굴림" w:hint="eastAsia"/>
+                <w:color w:val="000000"/>
+                <w:kern w:val="0"/>
+                <w:sz w:val="24"/>
+                <w:szCs w:val="24"/>
+              </w:rPr>
+              <w:t xml:space="preserve"> </w:t>
+            </w:r>
+            <w:r>
+              <w:rPr>
+                <w:rFonts w:ascii="맑은 고딕" w:eastAsia="함초롬바탕" w:hAnsi="굴림" w:cs="굴림" w:hint="eastAsia"/>
+                <w:color w:val="000000"/>
+                <w:kern w:val="0"/>
+                <w:sz w:val="24"/>
+                <w:szCs w:val="24"/>
+              </w:rPr>
+              <w:t>기억</w:t>
+            </w:r>
+            <w:r>
+              <w:rPr>
+                <w:rFonts w:ascii="맑은 고딕" w:eastAsia="함초롬바탕" w:hAnsi="굴림" w:cs="굴림" w:hint="eastAsia"/>
+                <w:color w:val="000000"/>
+                <w:kern w:val="0"/>
+                <w:sz w:val="24"/>
+                <w:szCs w:val="24"/>
+              </w:rPr>
+              <w:t xml:space="preserve"> </w:t>
+            </w:r>
+            <w:r>
+              <w:rPr>
+                <w:rFonts w:ascii="맑은 고딕" w:eastAsia="함초롬바탕" w:hAnsi="굴림" w:cs="굴림" w:hint="eastAsia"/>
+                <w:color w:val="000000"/>
+                <w:kern w:val="0"/>
+                <w:sz w:val="24"/>
+                <w:szCs w:val="24"/>
+              </w:rPr>
+              <w:t>저장소</w:t>
+            </w:r>
           </w:p>
         </w:tc>
       </w:tr>
@@ -328,6 +406,18 @@
                 <w:sz w:val="24"/>
                 <w:szCs w:val="24"/>
               </w:rPr>
+              <w:t>2</w:t>
+            </w:r>
+            <w:r>
+              <w:rPr>
+                <w:rFonts w:ascii="함초롬바탕" w:eastAsia="함초롬바탕" w:hAnsi="함초롬바탕" w:cs="함초롬바탕" w:hint="eastAsia"/>
+                <w:b/>
+                <w:bCs/>
+                <w:color w:val="000000"/>
+                <w:kern w:val="0"/>
+                <w:sz w:val="24"/>
+                <w:szCs w:val="24"/>
+              </w:rPr>
               <w:t>조</w:t>
             </w:r>
           </w:p>
@@ -405,6 +495,18 @@
                 <w:szCs w:val="24"/>
               </w:rPr>
             </w:pPr>
+            <w:proofErr w:type="spellStart"/>
+            <w:r>
+              <w:rPr>
+                <w:rFonts w:ascii="맑은 고딕" w:eastAsia="함초롬바탕" w:hAnsi="굴림" w:cs="굴림" w:hint="eastAsia"/>
+                <w:color w:val="000000"/>
+                <w:kern w:val="0"/>
+                <w:sz w:val="24"/>
+                <w:szCs w:val="24"/>
+              </w:rPr>
+              <w:t>유명음</w:t>
+            </w:r>
+            <w:proofErr w:type="spellEnd"/>
           </w:p>
         </w:tc>
       </w:tr>
@@ -476,6 +578,70 @@
         <w:textAlignment w:val="baseline"/>
         <w:rPr>
           <w:rFonts w:ascii="함초롬바탕" w:eastAsia="함초롬바탕" w:hAnsi="함초롬바탕" w:cs="함초롬바탕"/>
+          <w:color w:val="000000"/>
+          <w:kern w:val="0"/>
+          <w:sz w:val="26"/>
+          <w:szCs w:val="26"/>
+        </w:rPr>
+      </w:pPr>
+      <w:r>
+        <w:rPr>
+          <w:rFonts w:ascii="함초롬바탕" w:eastAsia="함초롬바탕" w:hAnsi="함초롬바탕" w:cs="함초롬바탕" w:hint="eastAsia"/>
+          <w:color w:val="000000"/>
+          <w:kern w:val="0"/>
+          <w:sz w:val="26"/>
+          <w:szCs w:val="26"/>
+        </w:rPr>
+        <w:t>(</w:t>
+      </w:r>
+      <w:r>
+        <w:rPr>
+          <w:rFonts w:ascii="함초롬바탕" w:eastAsia="함초롬바탕" w:hAnsi="함초롬바탕" w:cs="함초롬바탕"/>
+          <w:color w:val="000000"/>
+          <w:kern w:val="0"/>
+          <w:sz w:val="26"/>
+          <w:szCs w:val="26"/>
+        </w:rPr>
+        <w:t xml:space="preserve">1) </w:t>
+      </w:r>
+      <w:r>
+        <w:rPr>
+          <w:rFonts w:ascii="함초롬바탕" w:eastAsia="함초롬바탕" w:hAnsi="함초롬바탕" w:cs="함초롬바탕" w:hint="eastAsia"/>
+          <w:color w:val="000000"/>
+          <w:kern w:val="0"/>
+          <w:sz w:val="26"/>
+          <w:szCs w:val="26"/>
+        </w:rPr>
+        <w:t>초안</w:t>
+      </w:r>
+      <w:r>
+        <w:rPr>
+          <w:rFonts w:ascii="함초롬바탕" w:eastAsia="함초롬바탕" w:hAnsi="함초롬바탕" w:cs="함초롬바탕"/>
+          <w:color w:val="000000"/>
+          <w:kern w:val="0"/>
+          <w:sz w:val="26"/>
+          <w:szCs w:val="26"/>
+        </w:rPr>
+        <w:t xml:space="preserve"> (</w:t>
+      </w:r>
+      <w:r>
+        <w:rPr>
+          <w:rFonts w:ascii="함초롬바탕" w:eastAsia="함초롬바탕" w:hAnsi="함초롬바탕" w:cs="함초롬바탕" w:hint="eastAsia"/>
+          <w:color w:val="000000"/>
+          <w:kern w:val="0"/>
+          <w:sz w:val="26"/>
+          <w:szCs w:val="26"/>
+        </w:rPr>
+        <w:t>신기철)</w:t>
+      </w:r>
+    </w:p>
+    <w:p>
+      <w:pPr>
+        <w:spacing w:after="0" w:line="360" w:lineRule="auto"/>
+        <w:jc w:val="center"/>
+        <w:textAlignment w:val="baseline"/>
+        <w:rPr>
+          <w:rFonts w:ascii="함초롬바탕" w:eastAsia="함초롬바탕" w:hAnsi="함초롬바탕" w:cs="함초롬바탕"/>
           <w:b/>
           <w:bCs/>
           <w:color w:val="000000"/>
@@ -483,13 +649,523 @@
           <w:sz w:val="22"/>
         </w:rPr>
       </w:pPr>
+      <w:r>
+        <w:rPr>
+          <w:rFonts w:ascii="함초롬바탕" w:eastAsia="함초롬바탕" w:hAnsi="함초롬바탕" w:cs="함초롬바탕"/>
+          <w:b/>
+          <w:bCs/>
+          <w:noProof/>
+          <w:color w:val="000000"/>
+          <w:kern w:val="0"/>
+          <w:sz w:val="22"/>
+        </w:rPr>
+        <w:drawing>
+          <wp:inline distT="0" distB="0" distL="0" distR="0" wp14:anchorId="20AA3F42" wp14:editId="0D5A78AC">
+            <wp:extent cx="3743271" cy="5331513"/>
+            <wp:effectExtent l="5715" t="0" r="0" b="0"/>
+            <wp:docPr id="1" name="그림 1"/>
+            <wp:cNvGraphicFramePr>
+              <a:graphicFrameLocks xmlns:a="http://schemas.openxmlformats.org/drawingml/2006/main" noChangeAspect="1"/>
+            </wp:cNvGraphicFramePr>
+            <a:graphic xmlns:a="http://schemas.openxmlformats.org/drawingml/2006/main">
+              <a:graphicData uri="http://schemas.openxmlformats.org/drawingml/2006/picture">
+                <pic:pic xmlns:pic="http://schemas.openxmlformats.org/drawingml/2006/picture">
+                  <pic:nvPicPr>
+                    <pic:cNvPr id="0" name="Picture 1"/>
+                    <pic:cNvPicPr>
+                      <a:picLocks noChangeAspect="1" noChangeArrowheads="1"/>
+                    </pic:cNvPicPr>
+                  </pic:nvPicPr>
+                  <pic:blipFill>
+                    <a:blip r:embed="rId5" cstate="print">
+                      <a:extLst>
+                        <a:ext uri="{28A0092B-C50C-407E-A947-70E740481C1C}">
+                          <a14:useLocalDpi xmlns:a14="http://schemas.microsoft.com/office/drawing/2010/main" val="0"/>
+                        </a:ext>
+                      </a:extLst>
+                    </a:blip>
+                    <a:srcRect/>
+                    <a:stretch>
+                      <a:fillRect/>
+                    </a:stretch>
+                  </pic:blipFill>
+                  <pic:spPr bwMode="auto">
+                    <a:xfrm rot="16200000">
+                      <a:off x="0" y="0"/>
+                      <a:ext cx="3786120" cy="5392542"/>
+                    </a:xfrm>
+                    <a:prstGeom prst="rect">
+                      <a:avLst/>
+                    </a:prstGeom>
+                    <a:noFill/>
+                    <a:ln>
+                      <a:noFill/>
+                    </a:ln>
+                  </pic:spPr>
+                </pic:pic>
+              </a:graphicData>
+            </a:graphic>
+          </wp:inline>
+        </w:drawing>
+      </w:r>
     </w:p>
     <w:p>
       <w:pPr>
+        <w:widowControl/>
+        <w:wordWrap/>
+        <w:autoSpaceDE/>
+        <w:autoSpaceDN/>
+        <w:rPr>
+          <w:rFonts w:ascii="함초롬바탕" w:eastAsia="함초롬바탕" w:hAnsi="함초롬바탕" w:cs="함초롬바탕"/>
+          <w:b/>
+          <w:bCs/>
+          <w:color w:val="000000"/>
+          <w:kern w:val="0"/>
+          <w:sz w:val="22"/>
+        </w:rPr>
+      </w:pPr>
+    </w:p>
+    <w:p>
+      <w:pPr>
+        <w:widowControl/>
+        <w:wordWrap/>
+        <w:autoSpaceDE/>
+        <w:autoSpaceDN/>
+        <w:rPr>
+          <w:rFonts w:ascii="함초롬바탕" w:eastAsia="함초롬바탕" w:hAnsi="함초롬바탕" w:cs="함초롬바탕"/>
+          <w:color w:val="000000"/>
+          <w:kern w:val="0"/>
+          <w:sz w:val="26"/>
+          <w:szCs w:val="26"/>
+        </w:rPr>
+      </w:pPr>
+      <w:r>
+        <w:rPr>
+          <w:rFonts w:ascii="함초롬바탕" w:eastAsia="함초롬바탕" w:hAnsi="함초롬바탕" w:cs="함초롬바탕"/>
+          <w:color w:val="000000"/>
+          <w:kern w:val="0"/>
+          <w:sz w:val="26"/>
+          <w:szCs w:val="26"/>
+        </w:rPr>
+        <w:br w:type="page"/>
+      </w:r>
+    </w:p>
+    <w:p>
+      <w:pPr>
+        <w:widowControl/>
+        <w:wordWrap/>
+        <w:autoSpaceDE/>
+        <w:autoSpaceDN/>
+        <w:rPr>
+          <w:rFonts w:ascii="함초롬바탕" w:eastAsia="함초롬바탕" w:hAnsi="함초롬바탕" w:cs="함초롬바탕"/>
+          <w:color w:val="000000"/>
+          <w:kern w:val="0"/>
+          <w:sz w:val="26"/>
+          <w:szCs w:val="26"/>
+        </w:rPr>
+      </w:pPr>
+      <w:r>
+        <w:rPr>
+          <w:rFonts w:ascii="함초롬바탕" w:eastAsia="함초롬바탕" w:hAnsi="함초롬바탕" w:cs="함초롬바탕"/>
+          <w:color w:val="000000"/>
+          <w:kern w:val="0"/>
+          <w:sz w:val="26"/>
+          <w:szCs w:val="26"/>
+        </w:rPr>
+        <w:lastRenderedPageBreak/>
+        <w:t xml:space="preserve">(2) </w:t>
+      </w:r>
+      <w:r>
+        <w:rPr>
+          <w:rFonts w:ascii="함초롬바탕" w:eastAsia="함초롬바탕" w:hAnsi="함초롬바탕" w:cs="함초롬바탕" w:hint="eastAsia"/>
+          <w:color w:val="000000"/>
+          <w:kern w:val="0"/>
+          <w:sz w:val="26"/>
+          <w:szCs w:val="26"/>
+        </w:rPr>
+        <w:t xml:space="preserve">초안 </w:t>
+      </w:r>
+      <w:proofErr w:type="gramStart"/>
+      <w:r>
+        <w:rPr>
+          <w:rFonts w:ascii="함초롬바탕" w:eastAsia="함초롬바탕" w:hAnsi="함초롬바탕" w:cs="함초롬바탕" w:hint="eastAsia"/>
+          <w:color w:val="000000"/>
+          <w:kern w:val="0"/>
+          <w:sz w:val="26"/>
+          <w:szCs w:val="26"/>
+        </w:rPr>
+        <w:t xml:space="preserve">수정 </w:t>
+      </w:r>
+      <w:r>
+        <w:rPr>
+          <w:rFonts w:ascii="함초롬바탕" w:eastAsia="함초롬바탕" w:hAnsi="함초롬바탕" w:cs="함초롬바탕"/>
+          <w:color w:val="000000"/>
+          <w:kern w:val="0"/>
+          <w:sz w:val="26"/>
+          <w:szCs w:val="26"/>
+        </w:rPr>
+        <w:t>:</w:t>
+      </w:r>
+      <w:proofErr w:type="gramEnd"/>
+      <w:r>
+        <w:rPr>
+          <w:rFonts w:ascii="함초롬바탕" w:eastAsia="함초롬바탕" w:hAnsi="함초롬바탕" w:cs="함초롬바탕"/>
+          <w:color w:val="000000"/>
+          <w:kern w:val="0"/>
+          <w:sz w:val="26"/>
+          <w:szCs w:val="26"/>
+        </w:rPr>
+        <w:t xml:space="preserve"> </w:t>
+      </w:r>
+      <w:r>
+        <w:rPr>
+          <w:rFonts w:ascii="함초롬바탕" w:eastAsia="함초롬바탕" w:hAnsi="함초롬바탕" w:cs="함초롬바탕" w:hint="eastAsia"/>
+          <w:color w:val="000000"/>
+          <w:kern w:val="0"/>
+          <w:sz w:val="26"/>
+          <w:szCs w:val="26"/>
+        </w:rPr>
+        <w:t xml:space="preserve">객체 개념 수정 </w:t>
+      </w:r>
+      <w:r>
+        <w:rPr>
+          <w:rFonts w:ascii="함초롬바탕" w:eastAsia="함초롬바탕" w:hAnsi="함초롬바탕" w:cs="함초롬바탕"/>
+          <w:color w:val="000000"/>
+          <w:kern w:val="0"/>
+          <w:sz w:val="26"/>
+          <w:szCs w:val="26"/>
+        </w:rPr>
+        <w:t>(</w:t>
+      </w:r>
+      <w:proofErr w:type="spellStart"/>
+      <w:r>
+        <w:rPr>
+          <w:rFonts w:ascii="함초롬바탕" w:eastAsia="함초롬바탕" w:hAnsi="함초롬바탕" w:cs="함초롬바탕" w:hint="eastAsia"/>
+          <w:color w:val="000000"/>
+          <w:kern w:val="0"/>
+          <w:sz w:val="26"/>
+          <w:szCs w:val="26"/>
+        </w:rPr>
+        <w:t>유명음</w:t>
+      </w:r>
+      <w:proofErr w:type="spellEnd"/>
+      <w:r>
+        <w:rPr>
+          <w:rFonts w:ascii="함초롬바탕" w:eastAsia="함초롬바탕" w:hAnsi="함초롬바탕" w:cs="함초롬바탕" w:hint="eastAsia"/>
+          <w:color w:val="000000"/>
+          <w:kern w:val="0"/>
+          <w:sz w:val="26"/>
+          <w:szCs w:val="26"/>
+        </w:rPr>
+        <w:t>)</w:t>
+      </w:r>
+    </w:p>
+    <w:tbl>
+      <w:tblPr>
+        <w:tblStyle w:val="a5"/>
+        <w:tblpPr w:leftFromText="142" w:rightFromText="142" w:vertAnchor="text" w:horzAnchor="margin" w:tblpY="-64"/>
+        <w:tblW w:w="0" w:type="auto"/>
+        <w:tblLook w:val="04A0" w:firstRow="1" w:lastRow="0" w:firstColumn="1" w:lastColumn="0" w:noHBand="0" w:noVBand="1"/>
+      </w:tblPr>
+      <w:tblGrid>
+        <w:gridCol w:w="4508"/>
+        <w:gridCol w:w="4508"/>
+      </w:tblGrid>
+      <w:tr>
+        <w:tc>
+          <w:tcPr>
+            <w:tcW w:w="4508" w:type="dxa"/>
+          </w:tcPr>
+          <w:p>
+            <w:pPr>
+              <w:spacing w:line="360" w:lineRule="auto"/>
+              <w:jc w:val="center"/>
+              <w:textAlignment w:val="baseline"/>
+              <w:rPr>
+                <w:rFonts w:ascii="함초롬바탕" w:eastAsia="함초롬바탕" w:hAnsi="함초롬바탕" w:cs="함초롬바탕"/>
+                <w:color w:val="000000"/>
+                <w:kern w:val="0"/>
+                <w:sz w:val="22"/>
+              </w:rPr>
+            </w:pPr>
+            <w:r>
+              <w:rPr>
+                <w:rFonts w:ascii="함초롬바탕" w:eastAsia="함초롬바탕" w:hAnsi="함초롬바탕" w:cs="함초롬바탕" w:hint="eastAsia"/>
+                <w:color w:val="FF0000"/>
+                <w:kern w:val="0"/>
+                <w:sz w:val="22"/>
+              </w:rPr>
+              <w:t xml:space="preserve">기존 </w:t>
+            </w:r>
+            <w:r>
+              <w:rPr>
+                <w:rFonts w:ascii="함초롬바탕" w:eastAsia="함초롬바탕" w:hAnsi="함초롬바탕" w:cs="함초롬바탕" w:hint="eastAsia"/>
+                <w:color w:val="FF0000"/>
+                <w:kern w:val="0"/>
+                <w:sz w:val="22"/>
+              </w:rPr>
+              <w:t>문제점</w:t>
+            </w:r>
+          </w:p>
+        </w:tc>
+        <w:tc>
+          <w:tcPr>
+            <w:tcW w:w="4508" w:type="dxa"/>
+          </w:tcPr>
+          <w:p>
+            <w:pPr>
+              <w:spacing w:line="360" w:lineRule="auto"/>
+              <w:jc w:val="center"/>
+              <w:textAlignment w:val="baseline"/>
+              <w:rPr>
+                <w:rFonts w:ascii="함초롬바탕" w:eastAsia="함초롬바탕" w:hAnsi="함초롬바탕" w:cs="함초롬바탕"/>
+                <w:color w:val="0000FF"/>
+                <w:kern w:val="0"/>
+                <w:sz w:val="22"/>
+              </w:rPr>
+            </w:pPr>
+            <w:r>
+              <w:rPr>
+                <w:rFonts w:ascii="함초롬바탕" w:eastAsia="함초롬바탕" w:hAnsi="함초롬바탕" w:cs="함초롬바탕" w:hint="eastAsia"/>
+                <w:color w:val="0000FF"/>
+                <w:kern w:val="0"/>
+                <w:sz w:val="22"/>
+              </w:rPr>
+              <w:t>해결 방법</w:t>
+            </w:r>
+          </w:p>
+        </w:tc>
+      </w:tr>
+      <w:tr>
+        <w:tc>
+          <w:tcPr>
+            <w:tcW w:w="4508" w:type="dxa"/>
+            <w:vAlign w:val="center"/>
+          </w:tcPr>
+          <w:p>
+            <w:pPr>
+              <w:spacing w:line="360" w:lineRule="auto"/>
+              <w:textAlignment w:val="baseline"/>
+              <w:rPr>
+                <w:rFonts w:ascii="함초롬바탕" w:eastAsia="함초롬바탕" w:hAnsi="함초롬바탕" w:cs="함초롬바탕"/>
+                <w:color w:val="000000"/>
+                <w:kern w:val="0"/>
+                <w:sz w:val="22"/>
+              </w:rPr>
+            </w:pPr>
+            <w:r>
+              <w:rPr>
+                <w:rFonts w:ascii="함초롬바탕" w:eastAsia="함초롬바탕" w:hAnsi="함초롬바탕" w:cs="함초롬바탕"/>
+                <w:color w:val="000000"/>
+                <w:kern w:val="0"/>
+                <w:sz w:val="22"/>
+              </w:rPr>
+              <w:t>‘</w:t>
+            </w:r>
+            <w:r>
+              <w:rPr>
+                <w:rFonts w:ascii="함초롬바탕" w:eastAsia="함초롬바탕" w:hAnsi="함초롬바탕" w:cs="함초롬바탕" w:hint="eastAsia"/>
+                <w:color w:val="000000"/>
+                <w:kern w:val="0"/>
+                <w:sz w:val="22"/>
+              </w:rPr>
+              <w:t>회원가입</w:t>
+            </w:r>
+            <w:r>
+              <w:rPr>
+                <w:rFonts w:ascii="함초롬바탕" w:eastAsia="함초롬바탕" w:hAnsi="함초롬바탕" w:cs="함초롬바탕"/>
+                <w:color w:val="000000"/>
+                <w:kern w:val="0"/>
+                <w:sz w:val="22"/>
+              </w:rPr>
+              <w:t>’</w:t>
+            </w:r>
+            <w:r>
+              <w:rPr>
+                <w:rFonts w:ascii="함초롬바탕" w:eastAsia="함초롬바탕" w:hAnsi="함초롬바탕" w:cs="함초롬바탕" w:hint="eastAsia"/>
+                <w:color w:val="000000"/>
+                <w:kern w:val="0"/>
+                <w:sz w:val="22"/>
+              </w:rPr>
+              <w:t>,</w:t>
+            </w:r>
+            <w:r>
+              <w:rPr>
+                <w:rFonts w:ascii="함초롬바탕" w:eastAsia="함초롬바탕" w:hAnsi="함초롬바탕" w:cs="함초롬바탕"/>
+                <w:color w:val="000000"/>
+                <w:kern w:val="0"/>
+                <w:sz w:val="22"/>
+              </w:rPr>
+              <w:t xml:space="preserve"> ‘</w:t>
+            </w:r>
+            <w:r>
+              <w:rPr>
+                <w:rFonts w:ascii="함초롬바탕" w:eastAsia="함초롬바탕" w:hAnsi="함초롬바탕" w:cs="함초롬바탕" w:hint="eastAsia"/>
+                <w:color w:val="000000"/>
+                <w:kern w:val="0"/>
+                <w:sz w:val="22"/>
+              </w:rPr>
+              <w:t>그룹관리</w:t>
+            </w:r>
+            <w:r>
+              <w:rPr>
+                <w:rFonts w:ascii="함초롬바탕" w:eastAsia="함초롬바탕" w:hAnsi="함초롬바탕" w:cs="함초롬바탕"/>
+                <w:color w:val="000000"/>
+                <w:kern w:val="0"/>
+                <w:sz w:val="22"/>
+              </w:rPr>
+              <w:t>’</w:t>
+            </w:r>
+            <w:r>
+              <w:rPr>
+                <w:rFonts w:ascii="함초롬바탕" w:eastAsia="함초롬바탕" w:hAnsi="함초롬바탕" w:cs="함초롬바탕" w:hint="eastAsia"/>
+                <w:color w:val="000000"/>
+                <w:kern w:val="0"/>
+                <w:sz w:val="22"/>
+              </w:rPr>
+              <w:t>는 객체가 아니다.</w:t>
+            </w:r>
+          </w:p>
+        </w:tc>
+        <w:tc>
+          <w:tcPr>
+            <w:tcW w:w="4508" w:type="dxa"/>
+            <w:vAlign w:val="center"/>
+          </w:tcPr>
+          <w:p>
+            <w:pPr>
+              <w:spacing w:line="360" w:lineRule="auto"/>
+              <w:textAlignment w:val="baseline"/>
+              <w:rPr>
+                <w:rFonts w:ascii="함초롬바탕" w:eastAsia="함초롬바탕" w:hAnsi="함초롬바탕" w:cs="함초롬바탕"/>
+                <w:color w:val="000000"/>
+                <w:kern w:val="0"/>
+                <w:sz w:val="22"/>
+              </w:rPr>
+            </w:pPr>
+            <w:r>
+              <w:rPr>
+                <w:rFonts w:ascii="함초롬바탕" w:eastAsia="함초롬바탕" w:hAnsi="함초롬바탕" w:cs="함초롬바탕" w:hint="eastAsia"/>
+                <w:color w:val="000000"/>
+                <w:kern w:val="0"/>
+                <w:sz w:val="22"/>
+              </w:rPr>
+              <w:t xml:space="preserve">각각 </w:t>
+            </w:r>
+            <w:r>
+              <w:rPr>
+                <w:rFonts w:ascii="함초롬바탕" w:eastAsia="함초롬바탕" w:hAnsi="함초롬바탕" w:cs="함초롬바탕"/>
+                <w:color w:val="000000"/>
+                <w:kern w:val="0"/>
+                <w:sz w:val="22"/>
+              </w:rPr>
+              <w:t>‘</w:t>
+            </w:r>
+            <w:r>
+              <w:rPr>
+                <w:rFonts w:ascii="함초롬바탕" w:eastAsia="함초롬바탕" w:hAnsi="함초롬바탕" w:cs="함초롬바탕" w:hint="eastAsia"/>
+                <w:color w:val="000000"/>
+                <w:kern w:val="0"/>
+                <w:sz w:val="22"/>
+              </w:rPr>
+              <w:t>서버</w:t>
+            </w:r>
+            <w:r>
+              <w:rPr>
+                <w:rFonts w:ascii="함초롬바탕" w:eastAsia="함초롬바탕" w:hAnsi="함초롬바탕" w:cs="함초롬바탕"/>
+                <w:color w:val="000000"/>
+                <w:kern w:val="0"/>
+                <w:sz w:val="22"/>
+              </w:rPr>
+              <w:t>’</w:t>
+            </w:r>
+            <w:r>
+              <w:rPr>
+                <w:rFonts w:ascii="함초롬바탕" w:eastAsia="함초롬바탕" w:hAnsi="함초롬바탕" w:cs="함초롬바탕" w:hint="eastAsia"/>
+                <w:color w:val="000000"/>
+                <w:kern w:val="0"/>
+                <w:sz w:val="22"/>
+              </w:rPr>
+              <w:t xml:space="preserve">와 </w:t>
+            </w:r>
+            <w:r>
+              <w:rPr>
+                <w:rFonts w:ascii="함초롬바탕" w:eastAsia="함초롬바탕" w:hAnsi="함초롬바탕" w:cs="함초롬바탕"/>
+                <w:color w:val="000000"/>
+                <w:kern w:val="0"/>
+                <w:sz w:val="22"/>
+              </w:rPr>
+              <w:t>‘</w:t>
+            </w:r>
+            <w:r>
+              <w:rPr>
+                <w:rFonts w:ascii="함초롬바탕" w:eastAsia="함초롬바탕" w:hAnsi="함초롬바탕" w:cs="함초롬바탕" w:hint="eastAsia"/>
+                <w:color w:val="000000"/>
+                <w:kern w:val="0"/>
+                <w:sz w:val="22"/>
+              </w:rPr>
+              <w:t>그룹관리 도구</w:t>
+            </w:r>
+            <w:r>
+              <w:rPr>
+                <w:rFonts w:ascii="함초롬바탕" w:eastAsia="함초롬바탕" w:hAnsi="함초롬바탕" w:cs="함초롬바탕"/>
+                <w:color w:val="000000"/>
+                <w:kern w:val="0"/>
+                <w:sz w:val="22"/>
+              </w:rPr>
+              <w:t>’</w:t>
+            </w:r>
+            <w:r>
+              <w:rPr>
+                <w:rFonts w:ascii="함초롬바탕" w:eastAsia="함초롬바탕" w:hAnsi="함초롬바탕" w:cs="함초롬바탕" w:hint="eastAsia"/>
+                <w:color w:val="000000"/>
+                <w:kern w:val="0"/>
+                <w:sz w:val="22"/>
+              </w:rPr>
+              <w:t>로 대체한다.</w:t>
+            </w:r>
+            <w:r>
+              <w:rPr>
+                <w:rFonts w:ascii="함초롬바탕" w:eastAsia="함초롬바탕" w:hAnsi="함초롬바탕" w:cs="함초롬바탕"/>
+                <w:color w:val="000000"/>
+                <w:kern w:val="0"/>
+                <w:sz w:val="22"/>
+              </w:rPr>
+              <w:t xml:space="preserve"> </w:t>
+            </w:r>
+            <w:r>
+              <w:rPr>
+                <w:rFonts w:ascii="함초롬바탕" w:eastAsia="함초롬바탕" w:hAnsi="함초롬바탕" w:cs="함초롬바탕" w:hint="eastAsia"/>
+                <w:color w:val="000000"/>
+                <w:kern w:val="0"/>
+                <w:sz w:val="22"/>
+              </w:rPr>
+              <w:t>마찬가지로 갤러리와 스케줄도 대체한다.</w:t>
+            </w:r>
+          </w:p>
+        </w:tc>
+      </w:tr>
+    </w:tbl>
+    <w:p>
+      <w:pPr>
         <w:spacing w:after="0" w:line="360" w:lineRule="auto"/>
         <w:textAlignment w:val="baseline"/>
         <w:rPr>
           <w:rFonts w:ascii="함초롬바탕" w:eastAsia="함초롬바탕" w:hAnsi="함초롬바탕" w:cs="함초롬바탕"/>
+          <w:color w:val="000000"/>
+          <w:kern w:val="0"/>
+          <w:sz w:val="26"/>
+          <w:szCs w:val="26"/>
+        </w:rPr>
+      </w:pPr>
+    </w:p>
+    <w:p>
+      <w:pPr>
+        <w:spacing w:after="0" w:line="360" w:lineRule="auto"/>
+        <w:jc w:val="center"/>
+        <w:textAlignment w:val="baseline"/>
+        <w:rPr>
+          <w:rFonts w:ascii="함초롬바탕" w:eastAsia="함초롬바탕" w:hAnsi="함초롬바탕" w:cs="함초롬바탕"/>
           <w:b/>
           <w:bCs/>
           <w:color w:val="000000"/>
@@ -497,268 +1173,70 @@
           <w:sz w:val="22"/>
         </w:rPr>
       </w:pPr>
-    </w:p>
-    <w:p>
-      <w:pPr>
-        <w:spacing w:after="0" w:line="360" w:lineRule="auto"/>
-        <w:textAlignment w:val="baseline"/>
-        <w:rPr>
-          <w:rFonts w:ascii="함초롬바탕" w:eastAsia="함초롬바탕" w:hAnsi="함초롬바탕" w:cs="함초롬바탕"/>
-          <w:b/>
-          <w:bCs/>
-          <w:color w:val="000000"/>
-          <w:kern w:val="0"/>
-          <w:sz w:val="22"/>
-        </w:rPr>
-      </w:pPr>
-    </w:p>
-    <w:p>
-      <w:pPr>
-        <w:spacing w:after="0" w:line="360" w:lineRule="auto"/>
-        <w:textAlignment w:val="baseline"/>
-        <w:rPr>
-          <w:rFonts w:ascii="함초롬바탕" w:eastAsia="함초롬바탕" w:hAnsi="함초롬바탕" w:cs="함초롬바탕"/>
-          <w:b/>
-          <w:bCs/>
-          <w:color w:val="000000"/>
-          <w:kern w:val="0"/>
-          <w:sz w:val="22"/>
-        </w:rPr>
-      </w:pPr>
-    </w:p>
-    <w:p>
-      <w:pPr>
-        <w:spacing w:after="0" w:line="360" w:lineRule="auto"/>
-        <w:textAlignment w:val="baseline"/>
-        <w:rPr>
-          <w:rFonts w:ascii="함초롬바탕" w:eastAsia="함초롬바탕" w:hAnsi="함초롬바탕" w:cs="함초롬바탕"/>
-          <w:b/>
-          <w:bCs/>
-          <w:color w:val="000000"/>
-          <w:kern w:val="0"/>
-          <w:sz w:val="22"/>
-        </w:rPr>
-      </w:pPr>
-    </w:p>
-    <w:p>
-      <w:pPr>
-        <w:spacing w:after="0" w:line="360" w:lineRule="auto"/>
-        <w:textAlignment w:val="baseline"/>
-        <w:rPr>
-          <w:rFonts w:ascii="함초롬바탕" w:eastAsia="함초롬바탕" w:hAnsi="함초롬바탕" w:cs="함초롬바탕"/>
-          <w:b/>
-          <w:bCs/>
-          <w:color w:val="000000"/>
-          <w:kern w:val="0"/>
-          <w:sz w:val="22"/>
-        </w:rPr>
-      </w:pPr>
-    </w:p>
-    <w:p>
-      <w:pPr>
-        <w:spacing w:after="0" w:line="360" w:lineRule="auto"/>
-        <w:textAlignment w:val="baseline"/>
-        <w:rPr>
-          <w:rFonts w:ascii="함초롬바탕" w:eastAsia="함초롬바탕" w:hAnsi="함초롬바탕" w:cs="함초롬바탕"/>
-          <w:b/>
-          <w:bCs/>
-          <w:color w:val="000000"/>
-          <w:kern w:val="0"/>
-          <w:sz w:val="22"/>
-        </w:rPr>
-      </w:pPr>
-    </w:p>
-    <w:p>
-      <w:pPr>
-        <w:spacing w:after="0" w:line="360" w:lineRule="auto"/>
-        <w:textAlignment w:val="baseline"/>
-        <w:rPr>
-          <w:rFonts w:ascii="함초롬바탕" w:eastAsia="함초롬바탕" w:hAnsi="함초롬바탕" w:cs="함초롬바탕"/>
-          <w:b/>
-          <w:bCs/>
-          <w:color w:val="000000"/>
-          <w:kern w:val="0"/>
-          <w:sz w:val="22"/>
-        </w:rPr>
-      </w:pPr>
-    </w:p>
-    <w:p>
-      <w:pPr>
-        <w:spacing w:after="0" w:line="360" w:lineRule="auto"/>
-        <w:textAlignment w:val="baseline"/>
-        <w:rPr>
-          <w:rFonts w:ascii="함초롬바탕" w:eastAsia="함초롬바탕" w:hAnsi="함초롬바탕" w:cs="함초롬바탕"/>
-          <w:b/>
-          <w:bCs/>
-          <w:color w:val="000000"/>
-          <w:kern w:val="0"/>
-          <w:sz w:val="22"/>
-        </w:rPr>
-      </w:pPr>
-    </w:p>
-    <w:p>
-      <w:pPr>
-        <w:spacing w:after="0" w:line="360" w:lineRule="auto"/>
-        <w:textAlignment w:val="baseline"/>
-        <w:rPr>
-          <w:rFonts w:ascii="함초롬바탕" w:eastAsia="함초롬바탕" w:hAnsi="함초롬바탕" w:cs="함초롬바탕"/>
-          <w:b/>
-          <w:bCs/>
-          <w:color w:val="000000"/>
-          <w:kern w:val="0"/>
-          <w:sz w:val="22"/>
-        </w:rPr>
-      </w:pPr>
-    </w:p>
-    <w:p>
-      <w:pPr>
-        <w:spacing w:after="0" w:line="360" w:lineRule="auto"/>
-        <w:textAlignment w:val="baseline"/>
-        <w:rPr>
-          <w:rFonts w:ascii="함초롬바탕" w:eastAsia="함초롬바탕" w:hAnsi="함초롬바탕" w:cs="함초롬바탕"/>
-          <w:b/>
-          <w:bCs/>
-          <w:color w:val="000000"/>
-          <w:kern w:val="0"/>
-          <w:sz w:val="22"/>
-        </w:rPr>
-      </w:pPr>
-    </w:p>
-    <w:p>
-      <w:pPr>
-        <w:spacing w:after="0" w:line="360" w:lineRule="auto"/>
-        <w:textAlignment w:val="baseline"/>
-        <w:rPr>
-          <w:rFonts w:ascii="함초롬바탕" w:eastAsia="함초롬바탕" w:hAnsi="함초롬바탕" w:cs="함초롬바탕"/>
-          <w:b/>
-          <w:bCs/>
-          <w:color w:val="000000"/>
-          <w:kern w:val="0"/>
-          <w:sz w:val="22"/>
-        </w:rPr>
-      </w:pPr>
-    </w:p>
-    <w:p>
-      <w:pPr>
-        <w:spacing w:after="0" w:line="360" w:lineRule="auto"/>
-        <w:textAlignment w:val="baseline"/>
-        <w:rPr>
-          <w:rFonts w:ascii="함초롬바탕" w:eastAsia="함초롬바탕" w:hAnsi="함초롬바탕" w:cs="함초롬바탕"/>
-          <w:b/>
-          <w:bCs/>
-          <w:color w:val="000000"/>
-          <w:kern w:val="0"/>
-          <w:sz w:val="22"/>
-        </w:rPr>
-      </w:pPr>
-    </w:p>
-    <w:p>
-      <w:pPr>
-        <w:spacing w:after="0" w:line="360" w:lineRule="auto"/>
-        <w:textAlignment w:val="baseline"/>
-        <w:rPr>
-          <w:rFonts w:ascii="함초롬바탕" w:eastAsia="함초롬바탕" w:hAnsi="함초롬바탕" w:cs="함초롬바탕"/>
-          <w:b/>
-          <w:bCs/>
-          <w:color w:val="000000"/>
-          <w:kern w:val="0"/>
-          <w:sz w:val="22"/>
-        </w:rPr>
-      </w:pPr>
-    </w:p>
-    <w:p>
-      <w:pPr>
-        <w:spacing w:after="0" w:line="360" w:lineRule="auto"/>
-        <w:textAlignment w:val="baseline"/>
-        <w:rPr>
-          <w:rFonts w:ascii="함초롬바탕" w:eastAsia="함초롬바탕" w:hAnsi="함초롬바탕" w:cs="함초롬바탕"/>
-          <w:b/>
-          <w:bCs/>
-          <w:color w:val="000000"/>
-          <w:kern w:val="0"/>
-          <w:sz w:val="22"/>
-        </w:rPr>
-      </w:pPr>
-    </w:p>
-    <w:p>
-      <w:pPr>
-        <w:spacing w:after="0" w:line="360" w:lineRule="auto"/>
-        <w:textAlignment w:val="baseline"/>
-        <w:rPr>
-          <w:rFonts w:ascii="함초롬바탕" w:eastAsia="함초롬바탕" w:hAnsi="함초롬바탕" w:cs="함초롬바탕"/>
-          <w:b/>
-          <w:bCs/>
-          <w:color w:val="000000"/>
-          <w:kern w:val="0"/>
-          <w:sz w:val="22"/>
-        </w:rPr>
-      </w:pPr>
-    </w:p>
-    <w:p>
-      <w:pPr>
-        <w:spacing w:after="0" w:line="360" w:lineRule="auto"/>
-        <w:textAlignment w:val="baseline"/>
-        <w:rPr>
-          <w:rFonts w:ascii="함초롬바탕" w:eastAsia="함초롬바탕" w:hAnsi="함초롬바탕" w:cs="함초롬바탕"/>
-          <w:b/>
-          <w:bCs/>
-          <w:color w:val="000000"/>
-          <w:kern w:val="0"/>
-          <w:sz w:val="22"/>
-        </w:rPr>
-      </w:pPr>
-    </w:p>
-    <w:p>
-      <w:pPr>
-        <w:spacing w:after="0" w:line="360" w:lineRule="auto"/>
-        <w:textAlignment w:val="baseline"/>
-        <w:rPr>
-          <w:rFonts w:ascii="함초롬바탕" w:eastAsia="함초롬바탕" w:hAnsi="함초롬바탕" w:cs="함초롬바탕"/>
-          <w:b/>
-          <w:bCs/>
-          <w:color w:val="000000"/>
-          <w:kern w:val="0"/>
-          <w:sz w:val="22"/>
-        </w:rPr>
-      </w:pPr>
-    </w:p>
-    <w:p>
-      <w:pPr>
-        <w:spacing w:after="0" w:line="360" w:lineRule="auto"/>
-        <w:textAlignment w:val="baseline"/>
-        <w:rPr>
-          <w:rFonts w:ascii="바탕" w:eastAsia="굴림" w:hAnsi="굴림" w:cs="굴림"/>
-          <w:color w:val="000000"/>
-          <w:kern w:val="0"/>
-          <w:sz w:val="22"/>
-        </w:rPr>
-      </w:pPr>
-      <w:bookmarkStart w:id="0" w:name="_GoBack"/>
-      <w:bookmarkEnd w:id="0"/>
-      <w:r>
-        <w:rPr>
-          <w:rFonts w:ascii="함초롬바탕" w:eastAsia="함초롬바탕" w:hAnsi="함초롬바탕" w:cs="함초롬바탕"/>
-          <w:b/>
-          <w:bCs/>
-          <w:color w:val="000000"/>
-          <w:kern w:val="0"/>
-          <w:sz w:val="22"/>
-        </w:rPr>
-        <w:lastRenderedPageBreak/>
-        <w:t>2</w:t>
-      </w:r>
       <w:r>
         <w:rPr>
           <w:rFonts w:ascii="함초롬바탕" w:eastAsia="함초롬바탕" w:hAnsi="함초롬바탕" w:cs="함초롬바탕" w:hint="eastAsia"/>
           <w:b/>
           <w:bCs/>
-          <w:color w:val="000000"/>
-          <w:kern w:val="0"/>
-          <w:sz w:val="22"/>
-        </w:rPr>
-        <w:t xml:space="preserve">. </w:t>
-      </w:r>
-      <w:r>
+          <w:noProof/>
+          <w:color w:val="000000"/>
+          <w:kern w:val="0"/>
+          <w:sz w:val="22"/>
+        </w:rPr>
+        <w:drawing>
+          <wp:inline distT="0" distB="0" distL="0" distR="0" wp14:anchorId="36A6299D" wp14:editId="5AA76C56">
+            <wp:extent cx="4594850" cy="3448050"/>
+            <wp:effectExtent l="0" t="0" r="0" b="0"/>
+            <wp:docPr id="2" name="그림 2"/>
+            <wp:cNvGraphicFramePr>
+              <a:graphicFrameLocks xmlns:a="http://schemas.openxmlformats.org/drawingml/2006/main" noChangeAspect="1"/>
+            </wp:cNvGraphicFramePr>
+            <a:graphic xmlns:a="http://schemas.openxmlformats.org/drawingml/2006/main">
+              <a:graphicData uri="http://schemas.openxmlformats.org/drawingml/2006/picture">
+                <pic:pic xmlns:pic="http://schemas.openxmlformats.org/drawingml/2006/picture">
+                  <pic:nvPicPr>
+                    <pic:cNvPr id="0" name="Picture 2"/>
+                    <pic:cNvPicPr>
+                      <a:picLocks noChangeAspect="1" noChangeArrowheads="1"/>
+                    </pic:cNvPicPr>
+                  </pic:nvPicPr>
+                  <pic:blipFill>
+                    <a:blip r:embed="rId6" cstate="print">
+                      <a:extLst>
+                        <a:ext uri="{28A0092B-C50C-407E-A947-70E740481C1C}">
+                          <a14:useLocalDpi xmlns:a14="http://schemas.microsoft.com/office/drawing/2010/main" val="0"/>
+                        </a:ext>
+                      </a:extLst>
+                    </a:blip>
+                    <a:srcRect/>
+                    <a:stretch>
+                      <a:fillRect/>
+                    </a:stretch>
+                  </pic:blipFill>
+                  <pic:spPr bwMode="auto">
+                    <a:xfrm>
+                      <a:off x="0" y="0"/>
+                      <a:ext cx="4607534" cy="3457568"/>
+                    </a:xfrm>
+                    <a:prstGeom prst="rect">
+                      <a:avLst/>
+                    </a:prstGeom>
+                    <a:noFill/>
+                    <a:ln>
+                      <a:noFill/>
+                    </a:ln>
+                  </pic:spPr>
+                </pic:pic>
+              </a:graphicData>
+            </a:graphic>
+          </wp:inline>
+        </w:drawing>
+      </w:r>
+    </w:p>
+    <w:p>
+      <w:pPr>
+        <w:spacing w:after="0" w:line="360" w:lineRule="auto"/>
+        <w:textAlignment w:val="baseline"/>
         <w:rPr>
           <w:rFonts w:ascii="함초롬바탕" w:eastAsia="함초롬바탕" w:hAnsi="함초롬바탕" w:cs="함초롬바탕"/>
           <w:b/>
@@ -767,9 +1245,949 @@
           <w:kern w:val="0"/>
           <w:sz w:val="22"/>
         </w:rPr>
-        <w:t>Search &amp; Draw the object</w:t>
-      </w:r>
-      <w:r>
+      </w:pPr>
+    </w:p>
+    <w:p>
+      <w:pPr>
+        <w:spacing w:after="0" w:line="360" w:lineRule="auto"/>
+        <w:textAlignment w:val="baseline"/>
+        <w:rPr>
+          <w:rFonts w:ascii="함초롬바탕" w:eastAsia="함초롬바탕" w:hAnsi="함초롬바탕" w:cs="함초롬바탕"/>
+          <w:color w:val="000000"/>
+          <w:kern w:val="0"/>
+          <w:sz w:val="26"/>
+          <w:szCs w:val="26"/>
+        </w:rPr>
+      </w:pPr>
+      <w:r>
+        <w:rPr>
+          <w:rFonts w:ascii="함초롬바탕" w:eastAsia="함초롬바탕" w:hAnsi="함초롬바탕" w:cs="함초롬바탕" w:hint="eastAsia"/>
+          <w:color w:val="000000"/>
+          <w:kern w:val="0"/>
+          <w:sz w:val="26"/>
+          <w:szCs w:val="26"/>
+        </w:rPr>
+        <w:t>(</w:t>
+      </w:r>
+      <w:r>
+        <w:rPr>
+          <w:rFonts w:ascii="함초롬바탕" w:eastAsia="함초롬바탕" w:hAnsi="함초롬바탕" w:cs="함초롬바탕"/>
+          <w:color w:val="000000"/>
+          <w:kern w:val="0"/>
+          <w:sz w:val="26"/>
+          <w:szCs w:val="26"/>
+        </w:rPr>
+        <w:t xml:space="preserve">3) </w:t>
+      </w:r>
+      <w:r>
+        <w:rPr>
+          <w:rFonts w:ascii="함초롬바탕" w:eastAsia="함초롬바탕" w:hAnsi="함초롬바탕" w:cs="함초롬바탕" w:hint="eastAsia"/>
+          <w:color w:val="000000"/>
+          <w:kern w:val="0"/>
+          <w:sz w:val="26"/>
+          <w:szCs w:val="26"/>
+        </w:rPr>
+        <w:t>토의</w:t>
+      </w:r>
+      <w:r>
+        <w:rPr>
+          <w:rFonts w:ascii="함초롬바탕" w:eastAsia="함초롬바탕" w:hAnsi="함초롬바탕" w:cs="함초롬바탕" w:hint="eastAsia"/>
+          <w:color w:val="000000"/>
+          <w:kern w:val="0"/>
+          <w:sz w:val="26"/>
+          <w:szCs w:val="26"/>
+        </w:rPr>
+        <w:t xml:space="preserve"> </w:t>
+      </w:r>
+      <w:r>
+        <w:rPr>
+          <w:rFonts w:ascii="함초롬바탕" w:eastAsia="함초롬바탕" w:hAnsi="함초롬바탕" w:cs="함초롬바탕"/>
+          <w:color w:val="000000"/>
+          <w:kern w:val="0"/>
+          <w:sz w:val="26"/>
+          <w:szCs w:val="26"/>
+        </w:rPr>
+        <w:t>(</w:t>
+      </w:r>
+      <w:r>
+        <w:rPr>
+          <w:rFonts w:ascii="함초롬바탕" w:eastAsia="함초롬바탕" w:hAnsi="함초롬바탕" w:cs="함초롬바탕" w:hint="eastAsia"/>
+          <w:color w:val="000000"/>
+          <w:kern w:val="0"/>
+          <w:sz w:val="26"/>
+          <w:szCs w:val="26"/>
+        </w:rPr>
+        <w:t>조원 전체)</w:t>
+      </w:r>
+    </w:p>
+    <w:tbl>
+      <w:tblPr>
+        <w:tblStyle w:val="a5"/>
+        <w:tblW w:w="0" w:type="auto"/>
+        <w:tblLook w:val="04A0" w:firstRow="1" w:lastRow="0" w:firstColumn="1" w:lastColumn="0" w:noHBand="0" w:noVBand="1"/>
+      </w:tblPr>
+      <w:tblGrid>
+        <w:gridCol w:w="4508"/>
+        <w:gridCol w:w="4508"/>
+      </w:tblGrid>
+      <w:tr>
+        <w:trPr>
+          <w:trHeight w:val="453"/>
+        </w:trPr>
+        <w:tc>
+          <w:tcPr>
+            <w:tcW w:w="4508" w:type="dxa"/>
+            <w:vAlign w:val="center"/>
+          </w:tcPr>
+          <w:p>
+            <w:pPr>
+              <w:spacing w:line="360" w:lineRule="auto"/>
+              <w:jc w:val="center"/>
+              <w:textAlignment w:val="baseline"/>
+              <w:rPr>
+                <w:rFonts w:ascii="함초롬바탕" w:eastAsia="함초롬바탕" w:hAnsi="함초롬바탕" w:cs="함초롬바탕"/>
+                <w:color w:val="000000"/>
+                <w:kern w:val="0"/>
+                <w:sz w:val="22"/>
+              </w:rPr>
+            </w:pPr>
+            <w:r>
+              <w:rPr>
+                <w:rFonts w:ascii="함초롬바탕" w:eastAsia="함초롬바탕" w:hAnsi="함초롬바탕" w:cs="함초롬바탕" w:hint="eastAsia"/>
+                <w:color w:val="FF0000"/>
+                <w:kern w:val="0"/>
+                <w:sz w:val="22"/>
+              </w:rPr>
+              <w:t xml:space="preserve">기존 </w:t>
+            </w:r>
+            <w:r>
+              <w:rPr>
+                <w:rFonts w:ascii="함초롬바탕" w:eastAsia="함초롬바탕" w:hAnsi="함초롬바탕" w:cs="함초롬바탕" w:hint="eastAsia"/>
+                <w:color w:val="FF0000"/>
+                <w:kern w:val="0"/>
+                <w:sz w:val="22"/>
+              </w:rPr>
+              <w:t>문제점</w:t>
+            </w:r>
+          </w:p>
+        </w:tc>
+        <w:tc>
+          <w:tcPr>
+            <w:tcW w:w="4508" w:type="dxa"/>
+            <w:vAlign w:val="center"/>
+          </w:tcPr>
+          <w:p>
+            <w:pPr>
+              <w:spacing w:line="360" w:lineRule="auto"/>
+              <w:jc w:val="center"/>
+              <w:textAlignment w:val="baseline"/>
+              <w:rPr>
+                <w:rFonts w:ascii="함초롬바탕" w:eastAsia="함초롬바탕" w:hAnsi="함초롬바탕" w:cs="함초롬바탕"/>
+                <w:color w:val="0000FF"/>
+                <w:kern w:val="0"/>
+                <w:sz w:val="22"/>
+              </w:rPr>
+            </w:pPr>
+            <w:r>
+              <w:rPr>
+                <w:rFonts w:ascii="함초롬바탕" w:eastAsia="함초롬바탕" w:hAnsi="함초롬바탕" w:cs="함초롬바탕" w:hint="eastAsia"/>
+                <w:color w:val="0000FF"/>
+                <w:kern w:val="0"/>
+                <w:sz w:val="22"/>
+              </w:rPr>
+              <w:t>해결 방법</w:t>
+            </w:r>
+          </w:p>
+        </w:tc>
+      </w:tr>
+      <w:tr>
+        <w:tc>
+          <w:tcPr>
+            <w:tcW w:w="4508" w:type="dxa"/>
+            <w:vAlign w:val="center"/>
+          </w:tcPr>
+          <w:p>
+            <w:pPr>
+              <w:spacing w:line="360" w:lineRule="auto"/>
+              <w:textAlignment w:val="baseline"/>
+              <w:rPr>
+                <w:rFonts w:ascii="함초롬바탕" w:eastAsia="함초롬바탕" w:hAnsi="함초롬바탕" w:cs="함초롬바탕"/>
+                <w:color w:val="FF0000"/>
+                <w:kern w:val="0"/>
+                <w:sz w:val="22"/>
+              </w:rPr>
+            </w:pPr>
+            <w:r>
+              <w:rPr>
+                <w:rFonts w:ascii="함초롬바탕" w:eastAsia="함초롬바탕" w:hAnsi="함초롬바탕" w:cs="함초롬바탕" w:hint="eastAsia"/>
+                <w:color w:val="000000"/>
+                <w:kern w:val="0"/>
+                <w:sz w:val="22"/>
+              </w:rPr>
+              <w:t>모든 객체의 메소드(</w:t>
+            </w:r>
+            <w:r>
+              <w:rPr>
+                <w:rFonts w:ascii="함초롬바탕" w:eastAsia="함초롬바탕" w:hAnsi="함초롬바탕" w:cs="함초롬바탕"/>
+                <w:color w:val="000000"/>
+                <w:kern w:val="0"/>
+                <w:sz w:val="22"/>
+              </w:rPr>
+              <w:t>Message)</w:t>
+            </w:r>
+            <w:r>
+              <w:rPr>
+                <w:rFonts w:ascii="함초롬바탕" w:eastAsia="함초롬바탕" w:hAnsi="함초롬바탕" w:cs="함초롬바탕" w:hint="eastAsia"/>
+                <w:color w:val="000000"/>
+                <w:kern w:val="0"/>
+                <w:sz w:val="22"/>
+              </w:rPr>
+              <w:t>가 서버를 거쳐서 가독성이 떨어진다.</w:t>
+            </w:r>
+          </w:p>
+        </w:tc>
+        <w:tc>
+          <w:tcPr>
+            <w:tcW w:w="4508" w:type="dxa"/>
+            <w:vAlign w:val="center"/>
+          </w:tcPr>
+          <w:p>
+            <w:pPr>
+              <w:spacing w:line="360" w:lineRule="auto"/>
+              <w:textAlignment w:val="baseline"/>
+              <w:rPr>
+                <w:rFonts w:ascii="함초롬바탕" w:eastAsia="함초롬바탕" w:hAnsi="함초롬바탕" w:cs="함초롬바탕"/>
+                <w:color w:val="0000FF"/>
+                <w:kern w:val="0"/>
+                <w:sz w:val="22"/>
+              </w:rPr>
+            </w:pPr>
+            <w:r>
+              <w:rPr>
+                <w:rFonts w:ascii="함초롬바탕" w:eastAsia="함초롬바탕" w:hAnsi="함초롬바탕" w:cs="함초롬바탕" w:hint="eastAsia"/>
+                <w:color w:val="000000"/>
+                <w:kern w:val="0"/>
+                <w:sz w:val="22"/>
+              </w:rPr>
+              <w:t>서버를 생략해서 가독성을 높인다.</w:t>
+            </w:r>
+          </w:p>
+        </w:tc>
+      </w:tr>
+      <w:tr>
+        <w:tc>
+          <w:tcPr>
+            <w:tcW w:w="4508" w:type="dxa"/>
+            <w:vAlign w:val="center"/>
+          </w:tcPr>
+          <w:p>
+            <w:pPr>
+              <w:spacing w:line="360" w:lineRule="auto"/>
+              <w:textAlignment w:val="baseline"/>
+              <w:rPr>
+                <w:rFonts w:ascii="함초롬바탕" w:eastAsia="함초롬바탕" w:hAnsi="함초롬바탕" w:cs="함초롬바탕"/>
+                <w:color w:val="000000"/>
+                <w:kern w:val="0"/>
+                <w:sz w:val="22"/>
+              </w:rPr>
+            </w:pPr>
+            <w:r>
+              <w:rPr>
+                <w:rFonts w:ascii="함초롬바탕" w:eastAsia="함초롬바탕" w:hAnsi="함초롬바탕" w:cs="함초롬바탕" w:hint="eastAsia"/>
+                <w:color w:val="000000"/>
+                <w:kern w:val="0"/>
+                <w:sz w:val="22"/>
+              </w:rPr>
+              <w:t>객체 이름 양식이 규칙과 맞지 않다.</w:t>
+            </w:r>
+          </w:p>
+        </w:tc>
+        <w:tc>
+          <w:tcPr>
+            <w:tcW w:w="4508" w:type="dxa"/>
+            <w:vAlign w:val="center"/>
+          </w:tcPr>
+          <w:p>
+            <w:pPr>
+              <w:spacing w:line="360" w:lineRule="auto"/>
+              <w:textAlignment w:val="baseline"/>
+              <w:rPr>
+                <w:rFonts w:ascii="함초롬바탕" w:eastAsia="함초롬바탕" w:hAnsi="함초롬바탕" w:cs="함초롬바탕"/>
+                <w:color w:val="000000"/>
+                <w:kern w:val="0"/>
+                <w:sz w:val="22"/>
+              </w:rPr>
+            </w:pPr>
+            <w:r>
+              <w:rPr>
+                <w:rFonts w:ascii="함초롬바탕" w:eastAsia="함초롬바탕" w:hAnsi="함초롬바탕" w:cs="함초롬바탕"/>
+                <w:color w:val="000000"/>
+                <w:kern w:val="0"/>
+                <w:sz w:val="22"/>
+              </w:rPr>
+              <w:t>‘</w:t>
+            </w:r>
+            <w:r>
+              <w:rPr>
+                <w:rFonts w:ascii="함초롬바탕" w:eastAsia="함초롬바탕" w:hAnsi="함초롬바탕" w:cs="함초롬바탕" w:hint="eastAsia"/>
+                <w:color w:val="000000"/>
+                <w:kern w:val="0"/>
+                <w:sz w:val="22"/>
+              </w:rPr>
+              <w:t xml:space="preserve">객체 </w:t>
+            </w:r>
+            <w:proofErr w:type="gramStart"/>
+            <w:r>
+              <w:rPr>
+                <w:rFonts w:ascii="함초롬바탕" w:eastAsia="함초롬바탕" w:hAnsi="함초롬바탕" w:cs="함초롬바탕" w:hint="eastAsia"/>
+                <w:color w:val="000000"/>
+                <w:kern w:val="0"/>
+                <w:sz w:val="22"/>
+              </w:rPr>
+              <w:t>이름:클래스</w:t>
+            </w:r>
+            <w:proofErr w:type="gramEnd"/>
+            <w:r>
+              <w:rPr>
+                <w:rFonts w:ascii="함초롬바탕" w:eastAsia="함초롬바탕" w:hAnsi="함초롬바탕" w:cs="함초롬바탕" w:hint="eastAsia"/>
+                <w:color w:val="000000"/>
+                <w:kern w:val="0"/>
+                <w:sz w:val="22"/>
+              </w:rPr>
+              <w:t xml:space="preserve"> 이름</w:t>
+            </w:r>
+            <w:r>
+              <w:rPr>
+                <w:rFonts w:ascii="함초롬바탕" w:eastAsia="함초롬바탕" w:hAnsi="함초롬바탕" w:cs="함초롬바탕"/>
+                <w:color w:val="000000"/>
+                <w:kern w:val="0"/>
+                <w:sz w:val="22"/>
+              </w:rPr>
+              <w:t xml:space="preserve">’ </w:t>
+            </w:r>
+            <w:r>
+              <w:rPr>
+                <w:rFonts w:ascii="함초롬바탕" w:eastAsia="함초롬바탕" w:hAnsi="함초롬바탕" w:cs="함초롬바탕" w:hint="eastAsia"/>
+                <w:color w:val="000000"/>
+                <w:kern w:val="0"/>
+                <w:sz w:val="22"/>
+              </w:rPr>
+              <w:t>형식으로 변경한다.</w:t>
+            </w:r>
+            <w:r>
+              <w:rPr>
+                <w:rFonts w:ascii="함초롬바탕" w:eastAsia="함초롬바탕" w:hAnsi="함초롬바탕" w:cs="함초롬바탕"/>
+                <w:color w:val="000000"/>
+                <w:kern w:val="0"/>
+                <w:sz w:val="22"/>
+              </w:rPr>
+              <w:t xml:space="preserve"> </w:t>
+            </w:r>
+            <w:r>
+              <w:rPr>
+                <w:rFonts w:ascii="함초롬바탕" w:eastAsia="함초롬바탕" w:hAnsi="함초롬바탕" w:cs="함초롬바탕" w:hint="eastAsia"/>
+                <w:color w:val="000000"/>
+                <w:kern w:val="0"/>
+                <w:sz w:val="22"/>
+              </w:rPr>
+              <w:t>단,</w:t>
+            </w:r>
+            <w:r>
+              <w:rPr>
+                <w:rFonts w:ascii="함초롬바탕" w:eastAsia="함초롬바탕" w:hAnsi="함초롬바탕" w:cs="함초롬바탕"/>
+                <w:color w:val="000000"/>
+                <w:kern w:val="0"/>
+                <w:sz w:val="22"/>
+              </w:rPr>
+              <w:t xml:space="preserve"> </w:t>
+            </w:r>
+            <w:r>
+              <w:rPr>
+                <w:rFonts w:ascii="함초롬바탕" w:eastAsia="함초롬바탕" w:hAnsi="함초롬바탕" w:cs="함초롬바탕" w:hint="eastAsia"/>
+                <w:color w:val="000000"/>
+                <w:kern w:val="0"/>
+                <w:sz w:val="22"/>
+              </w:rPr>
+              <w:t>하나밖에</w:t>
+            </w:r>
+            <w:r>
+              <w:rPr>
+                <w:rFonts w:ascii="함초롬바탕" w:eastAsia="함초롬바탕" w:hAnsi="함초롬바탕" w:cs="함초롬바탕" w:hint="eastAsia"/>
+                <w:color w:val="000000"/>
+                <w:kern w:val="0"/>
+                <w:sz w:val="22"/>
+              </w:rPr>
+              <w:t xml:space="preserve"> </w:t>
+            </w:r>
+            <w:r>
+              <w:rPr>
+                <w:rFonts w:ascii="함초롬바탕" w:eastAsia="함초롬바탕" w:hAnsi="함초롬바탕" w:cs="함초롬바탕" w:hint="eastAsia"/>
+                <w:color w:val="000000"/>
+                <w:kern w:val="0"/>
+                <w:sz w:val="22"/>
+              </w:rPr>
+              <w:t>없는(</w:t>
+            </w:r>
+            <w:r>
+              <w:rPr>
+                <w:rFonts w:ascii="함초롬바탕" w:eastAsia="함초롬바탕" w:hAnsi="함초롬바탕" w:cs="함초롬바탕"/>
+                <w:color w:val="000000"/>
+                <w:kern w:val="0"/>
+                <w:sz w:val="22"/>
+              </w:rPr>
+              <w:t>static</w:t>
+            </w:r>
+            <w:r>
+              <w:rPr>
+                <w:rFonts w:ascii="함초롬바탕" w:eastAsia="함초롬바탕" w:hAnsi="함초롬바탕" w:cs="함초롬바탕" w:hint="eastAsia"/>
+                <w:color w:val="000000"/>
+                <w:kern w:val="0"/>
+                <w:sz w:val="22"/>
+              </w:rPr>
+              <w:t>한)</w:t>
+            </w:r>
+            <w:r>
+              <w:rPr>
+                <w:rFonts w:ascii="함초롬바탕" w:eastAsia="함초롬바탕" w:hAnsi="함초롬바탕" w:cs="함초롬바탕"/>
+                <w:color w:val="000000"/>
+                <w:kern w:val="0"/>
+                <w:sz w:val="22"/>
+              </w:rPr>
+              <w:t xml:space="preserve"> </w:t>
+            </w:r>
+            <w:r>
+              <w:rPr>
+                <w:rFonts w:ascii="함초롬바탕" w:eastAsia="함초롬바탕" w:hAnsi="함초롬바탕" w:cs="함초롬바탕" w:hint="eastAsia"/>
+                <w:color w:val="000000"/>
+                <w:kern w:val="0"/>
+                <w:sz w:val="22"/>
+              </w:rPr>
+              <w:t>객체는 객체 이름을 생략한다.</w:t>
+            </w:r>
+          </w:p>
+        </w:tc>
+      </w:tr>
+      <w:tr>
+        <w:tc>
+          <w:tcPr>
+            <w:tcW w:w="4508" w:type="dxa"/>
+            <w:vAlign w:val="center"/>
+          </w:tcPr>
+          <w:p>
+            <w:pPr>
+              <w:spacing w:line="360" w:lineRule="auto"/>
+              <w:textAlignment w:val="baseline"/>
+              <w:rPr>
+                <w:rFonts w:ascii="함초롬바탕" w:eastAsia="함초롬바탕" w:hAnsi="함초롬바탕" w:cs="함초롬바탕"/>
+                <w:color w:val="000000"/>
+                <w:kern w:val="0"/>
+                <w:sz w:val="22"/>
+              </w:rPr>
+            </w:pPr>
+            <w:r>
+              <w:rPr>
+                <w:rFonts w:ascii="함초롬바탕" w:eastAsia="함초롬바탕" w:hAnsi="함초롬바탕" w:cs="함초롬바탕" w:hint="eastAsia"/>
+                <w:color w:val="000000"/>
+                <w:kern w:val="0"/>
+                <w:sz w:val="22"/>
+              </w:rPr>
+              <w:lastRenderedPageBreak/>
+              <w:t>환자에만 로그인,</w:t>
+            </w:r>
+            <w:r>
+              <w:rPr>
+                <w:rFonts w:ascii="함초롬바탕" w:eastAsia="함초롬바탕" w:hAnsi="함초롬바탕" w:cs="함초롬바탕"/>
+                <w:color w:val="000000"/>
+                <w:kern w:val="0"/>
+                <w:sz w:val="22"/>
+              </w:rPr>
+              <w:t xml:space="preserve"> </w:t>
+            </w:r>
+            <w:r>
+              <w:rPr>
+                <w:rFonts w:ascii="함초롬바탕" w:eastAsia="함초롬바탕" w:hAnsi="함초롬바탕" w:cs="함초롬바탕" w:hint="eastAsia"/>
+                <w:color w:val="000000"/>
+                <w:kern w:val="0"/>
+                <w:sz w:val="22"/>
+              </w:rPr>
+              <w:t>갤러리 조회 등이 연결되어 있어서 보호자에는 기능이 없다고 생각할 수 있다.</w:t>
+            </w:r>
+          </w:p>
+        </w:tc>
+        <w:tc>
+          <w:tcPr>
+            <w:tcW w:w="4508" w:type="dxa"/>
+            <w:vAlign w:val="center"/>
+          </w:tcPr>
+          <w:p>
+            <w:pPr>
+              <w:spacing w:line="360" w:lineRule="auto"/>
+              <w:textAlignment w:val="baseline"/>
+              <w:rPr>
+                <w:rFonts w:ascii="함초롬바탕" w:eastAsia="함초롬바탕" w:hAnsi="함초롬바탕" w:cs="함초롬바탕"/>
+                <w:color w:val="000000"/>
+                <w:kern w:val="0"/>
+                <w:sz w:val="22"/>
+              </w:rPr>
+            </w:pPr>
+            <w:r>
+              <w:rPr>
+                <w:rFonts w:ascii="함초롬바탕" w:eastAsia="함초롬바탕" w:hAnsi="함초롬바탕" w:cs="함초롬바탕" w:hint="eastAsia"/>
+                <w:color w:val="000000"/>
+                <w:kern w:val="0"/>
+                <w:sz w:val="22"/>
+              </w:rPr>
+              <w:t>환자를 사용자로 바꿔서 보호자도 해당기능이 있음을 명시한다.</w:t>
+            </w:r>
+            <w:r>
+              <w:rPr>
+                <w:rFonts w:ascii="함초롬바탕" w:eastAsia="함초롬바탕" w:hAnsi="함초롬바탕" w:cs="함초롬바탕"/>
+                <w:color w:val="000000"/>
+                <w:kern w:val="0"/>
+                <w:sz w:val="22"/>
+              </w:rPr>
+              <w:t xml:space="preserve"> </w:t>
+            </w:r>
+            <w:r>
+              <w:rPr>
+                <w:rFonts w:ascii="함초롬바탕" w:eastAsia="함초롬바탕" w:hAnsi="함초롬바탕" w:cs="함초롬바탕" w:hint="eastAsia"/>
+                <w:color w:val="000000"/>
+                <w:kern w:val="0"/>
+                <w:sz w:val="22"/>
+              </w:rPr>
+              <w:t>더불어 위치도 조정해서 최대한 메시지 화살표의 길이를 줄인다.</w:t>
+            </w:r>
+          </w:p>
+        </w:tc>
+      </w:tr>
+      <w:tr>
+        <w:tc>
+          <w:tcPr>
+            <w:tcW w:w="4508" w:type="dxa"/>
+            <w:vAlign w:val="center"/>
+          </w:tcPr>
+          <w:p>
+            <w:pPr>
+              <w:spacing w:line="360" w:lineRule="auto"/>
+              <w:textAlignment w:val="baseline"/>
+              <w:rPr>
+                <w:rFonts w:ascii="함초롬바탕" w:eastAsia="함초롬바탕" w:hAnsi="함초롬바탕" w:cs="함초롬바탕"/>
+                <w:color w:val="000000"/>
+                <w:kern w:val="0"/>
+                <w:sz w:val="22"/>
+              </w:rPr>
+            </w:pPr>
+            <w:r>
+              <w:rPr>
+                <w:rFonts w:ascii="함초롬바탕" w:eastAsia="함초롬바탕" w:hAnsi="함초롬바탕" w:cs="함초롬바탕" w:hint="eastAsia"/>
+                <w:color w:val="000000"/>
+                <w:kern w:val="0"/>
+                <w:sz w:val="22"/>
+              </w:rPr>
+              <w:t>도구가 많은데,</w:t>
+            </w:r>
+            <w:r>
+              <w:rPr>
+                <w:rFonts w:ascii="함초롬바탕" w:eastAsia="함초롬바탕" w:hAnsi="함초롬바탕" w:cs="함초롬바탕"/>
+                <w:color w:val="000000"/>
+                <w:kern w:val="0"/>
+                <w:sz w:val="22"/>
+              </w:rPr>
+              <w:t xml:space="preserve"> state machine</w:t>
+            </w:r>
+            <w:r>
+              <w:rPr>
+                <w:rFonts w:ascii="함초롬바탕" w:eastAsia="함초롬바탕" w:hAnsi="함초롬바탕" w:cs="함초롬바탕" w:hint="eastAsia"/>
+                <w:color w:val="000000"/>
+                <w:kern w:val="0"/>
+                <w:sz w:val="22"/>
+              </w:rPr>
+              <w:t xml:space="preserve"> 토의 중 이 도구의 상태를 정의하기 애매했다.</w:t>
+            </w:r>
+          </w:p>
+        </w:tc>
+        <w:tc>
+          <w:tcPr>
+            <w:tcW w:w="4508" w:type="dxa"/>
+            <w:vAlign w:val="center"/>
+          </w:tcPr>
+          <w:p>
+            <w:pPr>
+              <w:spacing w:line="360" w:lineRule="auto"/>
+              <w:textAlignment w:val="baseline"/>
+              <w:rPr>
+                <w:rFonts w:ascii="함초롬바탕" w:eastAsia="함초롬바탕" w:hAnsi="함초롬바탕" w:cs="함초롬바탕"/>
+                <w:color w:val="000000"/>
+                <w:kern w:val="0"/>
+                <w:sz w:val="22"/>
+              </w:rPr>
+            </w:pPr>
+            <w:r>
+              <w:rPr>
+                <w:rFonts w:ascii="함초롬바탕" w:eastAsia="함초롬바탕" w:hAnsi="함초롬바탕" w:cs="함초롬바탕"/>
+                <w:color w:val="000000"/>
+                <w:kern w:val="0"/>
+                <w:sz w:val="22"/>
+              </w:rPr>
+              <w:t>‘</w:t>
+            </w:r>
+            <w:r>
+              <w:rPr>
+                <w:rFonts w:ascii="함초롬바탕" w:eastAsia="함초롬바탕" w:hAnsi="함초롬바탕" w:cs="함초롬바탕" w:hint="eastAsia"/>
+                <w:color w:val="000000"/>
+                <w:kern w:val="0"/>
+                <w:sz w:val="22"/>
+              </w:rPr>
+              <w:t>도구</w:t>
+            </w:r>
+            <w:r>
+              <w:rPr>
+                <w:rFonts w:ascii="함초롬바탕" w:eastAsia="함초롬바탕" w:hAnsi="함초롬바탕" w:cs="함초롬바탕"/>
+                <w:color w:val="000000"/>
+                <w:kern w:val="0"/>
+                <w:sz w:val="22"/>
+              </w:rPr>
+              <w:t>’</w:t>
+            </w:r>
+            <w:r>
+              <w:rPr>
+                <w:rFonts w:ascii="함초롬바탕" w:eastAsia="함초롬바탕" w:hAnsi="함초롬바탕" w:cs="함초롬바탕" w:hint="eastAsia"/>
+                <w:color w:val="000000"/>
+                <w:kern w:val="0"/>
+                <w:sz w:val="22"/>
+              </w:rPr>
+              <w:t>의 개념을 없애고 좀 더 객체에 가깝게 표현한다.</w:t>
+            </w:r>
+          </w:p>
+          <w:p>
+            <w:pPr>
+              <w:spacing w:line="360" w:lineRule="auto"/>
+              <w:textAlignment w:val="baseline"/>
+              <w:rPr>
+                <w:rFonts w:ascii="함초롬바탕" w:eastAsia="함초롬바탕" w:hAnsi="함초롬바탕" w:cs="함초롬바탕"/>
+                <w:color w:val="000000"/>
+                <w:kern w:val="0"/>
+                <w:sz w:val="22"/>
+              </w:rPr>
+            </w:pPr>
+            <w:r>
+              <w:rPr>
+                <w:rFonts w:ascii="함초롬바탕" w:eastAsia="함초롬바탕" w:hAnsi="함초롬바탕" w:cs="함초롬바탕" w:hint="eastAsia"/>
+                <w:color w:val="000000"/>
+                <w:kern w:val="0"/>
+                <w:sz w:val="22"/>
+              </w:rPr>
+              <w:t>ex)</w:t>
+            </w:r>
+            <w:r>
+              <w:rPr>
+                <w:rFonts w:ascii="함초롬바탕" w:eastAsia="함초롬바탕" w:hAnsi="함초롬바탕" w:cs="함초롬바탕"/>
+                <w:color w:val="000000"/>
+                <w:kern w:val="0"/>
+                <w:sz w:val="22"/>
+              </w:rPr>
+              <w:t xml:space="preserve"> </w:t>
+            </w:r>
+            <w:r>
+              <w:rPr>
+                <w:rFonts w:ascii="함초롬바탕" w:eastAsia="함초롬바탕" w:hAnsi="함초롬바탕" w:cs="함초롬바탕" w:hint="eastAsia"/>
+                <w:color w:val="000000"/>
+                <w:kern w:val="0"/>
+                <w:sz w:val="22"/>
+              </w:rPr>
+              <w:t xml:space="preserve">스케줄 조회 도구 </w:t>
+            </w:r>
+            <w:r>
+              <w:rPr>
+                <w:rFonts w:ascii="함초롬바탕" w:eastAsia="함초롬바탕" w:hAnsi="함초롬바탕" w:cs="함초롬바탕"/>
+                <w:color w:val="000000"/>
+                <w:kern w:val="0"/>
+                <w:sz w:val="22"/>
+              </w:rPr>
+              <w:t xml:space="preserve">+ </w:t>
+            </w:r>
+            <w:r>
+              <w:rPr>
+                <w:rFonts w:ascii="함초롬바탕" w:eastAsia="함초롬바탕" w:hAnsi="함초롬바탕" w:cs="함초롬바탕" w:hint="eastAsia"/>
+                <w:color w:val="000000"/>
+                <w:kern w:val="0"/>
+                <w:sz w:val="22"/>
+              </w:rPr>
+              <w:t xml:space="preserve">스케줄 관리 도구 </w:t>
+            </w:r>
+            <w:r>
+              <w:rPr>
+                <w:rFonts w:ascii="함초롬바탕" w:eastAsia="함초롬바탕" w:hAnsi="함초롬바탕" w:cs="함초롬바탕"/>
+                <w:color w:val="000000"/>
+                <w:kern w:val="0"/>
+                <w:sz w:val="22"/>
+              </w:rPr>
+              <w:t xml:space="preserve">= </w:t>
+            </w:r>
+            <w:r>
+              <w:rPr>
+                <w:rFonts w:ascii="함초롬바탕" w:eastAsia="함초롬바탕" w:hAnsi="함초롬바탕" w:cs="함초롬바탕" w:hint="eastAsia"/>
+                <w:color w:val="000000"/>
+                <w:kern w:val="0"/>
+                <w:sz w:val="22"/>
+              </w:rPr>
+              <w:t>스케줄</w:t>
+            </w:r>
+          </w:p>
+        </w:tc>
+      </w:tr>
+    </w:tbl>
+    <w:p>
+      <w:pPr>
+        <w:spacing w:after="0" w:line="360" w:lineRule="auto"/>
+        <w:jc w:val="center"/>
+        <w:textAlignment w:val="baseline"/>
+        <w:rPr>
+          <w:rFonts w:ascii="함초롬바탕" w:eastAsia="함초롬바탕" w:hAnsi="함초롬바탕" w:cs="함초롬바탕"/>
+          <w:color w:val="000000"/>
+          <w:kern w:val="0"/>
+          <w:sz w:val="26"/>
+          <w:szCs w:val="26"/>
+        </w:rPr>
+      </w:pPr>
+      <w:r>
+        <w:rPr>
+          <w:rFonts w:ascii="함초롬바탕" w:eastAsia="함초롬바탕" w:hAnsi="함초롬바탕" w:cs="함초롬바탕"/>
+          <w:noProof/>
+          <w:color w:val="000000"/>
+          <w:kern w:val="0"/>
+          <w:sz w:val="26"/>
+          <w:szCs w:val="26"/>
+        </w:rPr>
+        <w:drawing>
+          <wp:inline distT="0" distB="0" distL="0" distR="0" wp14:anchorId="3FF63215" wp14:editId="248EA2D9">
+            <wp:extent cx="3305175" cy="1479355"/>
+            <wp:effectExtent l="0" t="0" r="0" b="6985"/>
+            <wp:docPr id="4" name="그림 4"/>
+            <wp:cNvGraphicFramePr>
+              <a:graphicFrameLocks xmlns:a="http://schemas.openxmlformats.org/drawingml/2006/main" noChangeAspect="1"/>
+            </wp:cNvGraphicFramePr>
+            <a:graphic xmlns:a="http://schemas.openxmlformats.org/drawingml/2006/main">
+              <a:graphicData uri="http://schemas.openxmlformats.org/drawingml/2006/picture">
+                <pic:pic xmlns:pic="http://schemas.openxmlformats.org/drawingml/2006/picture">
+                  <pic:nvPicPr>
+                    <pic:cNvPr id="0" name="Picture 4"/>
+                    <pic:cNvPicPr>
+                      <a:picLocks noChangeAspect="1" noChangeArrowheads="1"/>
+                    </pic:cNvPicPr>
+                  </pic:nvPicPr>
+                  <pic:blipFill>
+                    <a:blip r:embed="rId7" cstate="print">
+                      <a:extLst>
+                        <a:ext uri="{28A0092B-C50C-407E-A947-70E740481C1C}">
+                          <a14:useLocalDpi xmlns:a14="http://schemas.microsoft.com/office/drawing/2010/main" val="0"/>
+                        </a:ext>
+                      </a:extLst>
+                    </a:blip>
+                    <a:srcRect/>
+                    <a:stretch>
+                      <a:fillRect/>
+                    </a:stretch>
+                  </pic:blipFill>
+                  <pic:spPr bwMode="auto">
+                    <a:xfrm>
+                      <a:off x="0" y="0"/>
+                      <a:ext cx="3344763" cy="1497074"/>
+                    </a:xfrm>
+                    <a:prstGeom prst="rect">
+                      <a:avLst/>
+                    </a:prstGeom>
+                    <a:noFill/>
+                    <a:ln>
+                      <a:noFill/>
+                    </a:ln>
+                  </pic:spPr>
+                </pic:pic>
+              </a:graphicData>
+            </a:graphic>
+          </wp:inline>
+        </w:drawing>
+      </w:r>
+    </w:p>
+    <w:p>
+      <w:pPr>
+        <w:spacing w:after="0" w:line="360" w:lineRule="auto"/>
+        <w:textAlignment w:val="baseline"/>
+        <w:rPr>
+          <w:rFonts w:ascii="함초롬바탕" w:eastAsia="함초롬바탕" w:hAnsi="함초롬바탕" w:cs="함초롬바탕"/>
+          <w:color w:val="000000"/>
+          <w:kern w:val="0"/>
+          <w:sz w:val="26"/>
+          <w:szCs w:val="26"/>
+        </w:rPr>
+      </w:pPr>
+    </w:p>
+    <w:p>
+      <w:pPr>
+        <w:spacing w:after="0" w:line="360" w:lineRule="auto"/>
+        <w:jc w:val="center"/>
+        <w:textAlignment w:val="baseline"/>
+        <w:rPr>
+          <w:rFonts w:ascii="함초롬바탕" w:eastAsia="함초롬바탕" w:hAnsi="함초롬바탕" w:cs="함초롬바탕"/>
+          <w:color w:val="000000"/>
+          <w:kern w:val="0"/>
+          <w:sz w:val="26"/>
+          <w:szCs w:val="26"/>
+        </w:rPr>
+      </w:pPr>
+      <w:r>
+        <w:rPr>
+          <w:rFonts w:ascii="함초롬바탕" w:eastAsia="함초롬바탕" w:hAnsi="함초롬바탕" w:cs="함초롬바탕"/>
+          <w:noProof/>
+          <w:color w:val="000000"/>
+          <w:kern w:val="0"/>
+          <w:sz w:val="26"/>
+          <w:szCs w:val="26"/>
+        </w:rPr>
+        <w:drawing>
+          <wp:inline distT="0" distB="0" distL="0" distR="0" wp14:anchorId="5E9C2C6E" wp14:editId="4CC58492">
+            <wp:extent cx="4810125" cy="3609595"/>
+            <wp:effectExtent l="0" t="0" r="0" b="0"/>
+            <wp:docPr id="5" name="그림 5"/>
+            <wp:cNvGraphicFramePr>
+              <a:graphicFrameLocks xmlns:a="http://schemas.openxmlformats.org/drawingml/2006/main" noChangeAspect="1"/>
+            </wp:cNvGraphicFramePr>
+            <a:graphic xmlns:a="http://schemas.openxmlformats.org/drawingml/2006/main">
+              <a:graphicData uri="http://schemas.openxmlformats.org/drawingml/2006/picture">
+                <pic:pic xmlns:pic="http://schemas.openxmlformats.org/drawingml/2006/picture">
+                  <pic:nvPicPr>
+                    <pic:cNvPr id="0" name="Picture 5"/>
+                    <pic:cNvPicPr>
+                      <a:picLocks noChangeAspect="1" noChangeArrowheads="1"/>
+                    </pic:cNvPicPr>
+                  </pic:nvPicPr>
+                  <pic:blipFill>
+                    <a:blip r:embed="rId8" cstate="print">
+                      <a:extLst>
+                        <a:ext uri="{28A0092B-C50C-407E-A947-70E740481C1C}">
+                          <a14:useLocalDpi xmlns:a14="http://schemas.microsoft.com/office/drawing/2010/main" val="0"/>
+                        </a:ext>
+                      </a:extLst>
+                    </a:blip>
+                    <a:srcRect/>
+                    <a:stretch>
+                      <a:fillRect/>
+                    </a:stretch>
+                  </pic:blipFill>
+                  <pic:spPr bwMode="auto">
+                    <a:xfrm>
+                      <a:off x="0" y="0"/>
+                      <a:ext cx="4817509" cy="3615136"/>
+                    </a:xfrm>
+                    <a:prstGeom prst="rect">
+                      <a:avLst/>
+                    </a:prstGeom>
+                    <a:noFill/>
+                    <a:ln>
+                      <a:noFill/>
+                    </a:ln>
+                  </pic:spPr>
+                </pic:pic>
+              </a:graphicData>
+            </a:graphic>
+          </wp:inline>
+        </w:drawing>
+      </w:r>
+    </w:p>
+    <w:p>
+      <w:pPr>
+        <w:widowControl/>
+        <w:wordWrap/>
+        <w:autoSpaceDE/>
+        <w:autoSpaceDN/>
+        <w:rPr>
+          <w:rFonts w:ascii="함초롬바탕" w:eastAsia="함초롬바탕" w:hAnsi="함초롬바탕" w:cs="함초롬바탕"/>
+          <w:color w:val="000000"/>
+          <w:kern w:val="0"/>
+          <w:sz w:val="26"/>
+          <w:szCs w:val="26"/>
+        </w:rPr>
+      </w:pPr>
+      <w:r>
+        <w:rPr>
+          <w:rFonts w:ascii="함초롬바탕" w:eastAsia="함초롬바탕" w:hAnsi="함초롬바탕" w:cs="함초롬바탕"/>
+          <w:color w:val="000000"/>
+          <w:kern w:val="0"/>
+          <w:sz w:val="26"/>
+          <w:szCs w:val="26"/>
+        </w:rPr>
+        <w:br w:type="page"/>
+      </w:r>
+    </w:p>
+    <w:p>
+      <w:pPr>
+        <w:spacing w:after="0" w:line="360" w:lineRule="auto"/>
+        <w:textAlignment w:val="baseline"/>
+        <w:rPr>
+          <w:rFonts w:ascii="함초롬바탕" w:eastAsia="함초롬바탕" w:hAnsi="함초롬바탕" w:cs="함초롬바탕"/>
+          <w:color w:val="000000"/>
+          <w:kern w:val="0"/>
+          <w:sz w:val="26"/>
+          <w:szCs w:val="26"/>
+        </w:rPr>
+      </w:pPr>
+      <w:r>
+        <w:rPr>
+          <w:rFonts w:ascii="함초롬바탕" w:eastAsia="함초롬바탕" w:hAnsi="함초롬바탕" w:cs="함초롬바탕" w:hint="eastAsia"/>
+          <w:color w:val="000000"/>
+          <w:kern w:val="0"/>
+          <w:sz w:val="26"/>
+          <w:szCs w:val="26"/>
+        </w:rPr>
+        <w:lastRenderedPageBreak/>
+        <w:t>(</w:t>
+      </w:r>
+      <w:r>
+        <w:rPr>
+          <w:rFonts w:ascii="함초롬바탕" w:eastAsia="함초롬바탕" w:hAnsi="함초롬바탕" w:cs="함초롬바탕"/>
+          <w:color w:val="000000"/>
+          <w:kern w:val="0"/>
+          <w:sz w:val="26"/>
+          <w:szCs w:val="26"/>
+        </w:rPr>
+        <w:t xml:space="preserve">4) </w:t>
+      </w:r>
+      <w:r>
+        <w:rPr>
+          <w:rFonts w:ascii="함초롬바탕" w:eastAsia="함초롬바탕" w:hAnsi="함초롬바탕" w:cs="함초롬바탕" w:hint="eastAsia"/>
+          <w:color w:val="000000"/>
+          <w:kern w:val="0"/>
+          <w:sz w:val="26"/>
+          <w:szCs w:val="26"/>
+        </w:rPr>
+        <w:t>최종본</w:t>
+      </w:r>
+      <w:r>
+        <w:rPr>
+          <w:rFonts w:ascii="함초롬바탕" w:eastAsia="함초롬바탕" w:hAnsi="함초롬바탕" w:cs="함초롬바탕" w:hint="eastAsia"/>
+          <w:color w:val="000000"/>
+          <w:kern w:val="0"/>
+          <w:sz w:val="26"/>
+          <w:szCs w:val="26"/>
+        </w:rPr>
+        <w:t xml:space="preserve"> </w:t>
+      </w:r>
+      <w:r>
+        <w:rPr>
+          <w:rFonts w:ascii="함초롬바탕" w:eastAsia="함초롬바탕" w:hAnsi="함초롬바탕" w:cs="함초롬바탕"/>
+          <w:color w:val="000000"/>
+          <w:kern w:val="0"/>
+          <w:sz w:val="26"/>
+          <w:szCs w:val="26"/>
+        </w:rPr>
+        <w:t>(UML)</w:t>
+      </w:r>
+    </w:p>
+    <w:p>
+      <w:pPr>
+        <w:spacing w:after="0" w:line="360" w:lineRule="auto"/>
+        <w:jc w:val="center"/>
+        <w:textAlignment w:val="baseline"/>
         <w:rPr>
           <w:rFonts w:ascii="함초롬바탕" w:eastAsia="함초롬바탕" w:hAnsi="함초롬바탕" w:cs="함초롬바탕"/>
           <w:b/>
@@ -778,18 +2196,65 @@
           <w:kern w:val="0"/>
           <w:sz w:val="22"/>
         </w:rPr>
-        <w:t>’s</w:t>
-      </w:r>
+      </w:pPr>
       <w:r>
         <w:rPr>
           <w:rFonts w:ascii="함초롬바탕" w:eastAsia="함초롬바탕" w:hAnsi="함초롬바탕" w:cs="함초롬바탕"/>
           <w:b/>
           <w:bCs/>
-          <w:color w:val="000000"/>
-          <w:kern w:val="0"/>
-          <w:sz w:val="22"/>
-        </w:rPr>
-        <w:t xml:space="preserve"> states (State Diagram)</w:t>
+          <w:noProof/>
+          <w:color w:val="000000"/>
+          <w:kern w:val="0"/>
+          <w:sz w:val="22"/>
+        </w:rPr>
+        <w:drawing>
+          <wp:inline distT="0" distB="0" distL="0" distR="0" wp14:anchorId="1FE5E8DC" wp14:editId="44A63177">
+            <wp:extent cx="4987009" cy="6762750"/>
+            <wp:effectExtent l="0" t="0" r="4445" b="0"/>
+            <wp:docPr id="3" name="그림 3"/>
+            <wp:cNvGraphicFramePr>
+              <a:graphicFrameLocks xmlns:a="http://schemas.openxmlformats.org/drawingml/2006/main" noChangeAspect="1"/>
+            </wp:cNvGraphicFramePr>
+            <a:graphic xmlns:a="http://schemas.openxmlformats.org/drawingml/2006/main">
+              <a:graphicData uri="http://schemas.openxmlformats.org/drawingml/2006/picture">
+                <pic:pic xmlns:pic="http://schemas.openxmlformats.org/drawingml/2006/picture">
+                  <pic:nvPicPr>
+                    <pic:cNvPr id="0" name="Picture 3"/>
+                    <pic:cNvPicPr>
+                      <a:picLocks noChangeAspect="1" noChangeArrowheads="1"/>
+                    </pic:cNvPicPr>
+                  </pic:nvPicPr>
+                  <pic:blipFill>
+                    <a:blip r:embed="rId9">
+                      <a:extLst>
+                        <a:ext uri="{28A0092B-C50C-407E-A947-70E740481C1C}">
+                          <a14:useLocalDpi xmlns:a14="http://schemas.microsoft.com/office/drawing/2010/main" val="0"/>
+                        </a:ext>
+                      </a:extLst>
+                    </a:blip>
+                    <a:srcRect/>
+                    <a:stretch>
+                      <a:fillRect/>
+                    </a:stretch>
+                  </pic:blipFill>
+                  <pic:spPr bwMode="auto">
+                    <a:xfrm>
+                      <a:off x="0" y="0"/>
+                      <a:ext cx="5014522" cy="6800060"/>
+                    </a:xfrm>
+                    <a:prstGeom prst="rect">
+                      <a:avLst/>
+                    </a:prstGeom>
+                    <a:noFill/>
+                    <a:ln>
+                      <a:noFill/>
+                    </a:ln>
+                  </pic:spPr>
+                </pic:pic>
+              </a:graphicData>
+            </a:graphic>
+          </wp:inline>
+        </w:drawing>
       </w:r>
     </w:p>
     <w:p>
@@ -797,7 +2262,9 @@
         <w:spacing w:after="0" w:line="360" w:lineRule="auto"/>
         <w:textAlignment w:val="baseline"/>
         <w:rPr>
-          <w:rFonts w:ascii="바탕" w:eastAsia="함초롬바탕" w:hAnsi="굴림" w:cs="굴림"/>
+          <w:rFonts w:ascii="함초롬바탕" w:eastAsia="함초롬바탕" w:hAnsi="함초롬바탕" w:cs="함초롬바탕"/>
+          <w:b/>
+          <w:bCs/>
           <w:color w:val="000000"/>
           <w:kern w:val="0"/>
           <w:sz w:val="22"/>
@@ -806,46 +2273,520 @@
     </w:p>
     <w:p>
       <w:pPr>
+        <w:widowControl/>
+        <w:wordWrap/>
+        <w:autoSpaceDE/>
+        <w:autoSpaceDN/>
+        <w:rPr>
+          <w:rFonts w:ascii="함초롬바탕" w:eastAsia="함초롬바탕" w:hAnsi="함초롬바탕" w:cs="함초롬바탕"/>
+          <w:b/>
+          <w:bCs/>
+          <w:color w:val="000000"/>
+          <w:kern w:val="0"/>
+          <w:sz w:val="22"/>
+        </w:rPr>
+      </w:pPr>
+      <w:r>
+        <w:rPr>
+          <w:rFonts w:ascii="함초롬바탕" w:eastAsia="함초롬바탕" w:hAnsi="함초롬바탕" w:cs="함초롬바탕"/>
+          <w:b/>
+          <w:bCs/>
+          <w:color w:val="000000"/>
+          <w:kern w:val="0"/>
+          <w:sz w:val="22"/>
+        </w:rPr>
+        <w:br w:type="page"/>
+      </w:r>
+    </w:p>
+    <w:p>
+      <w:pPr>
         <w:spacing w:after="0" w:line="360" w:lineRule="auto"/>
         <w:textAlignment w:val="baseline"/>
         <w:rPr>
-          <w:rFonts w:ascii="바탕" w:eastAsia="함초롬바탕" w:hAnsi="굴림" w:cs="굴림"/>
-          <w:color w:val="000000"/>
-          <w:kern w:val="0"/>
-          <w:sz w:val="22"/>
-        </w:rPr>
-      </w:pPr>
+          <w:rFonts w:ascii="함초롬바탕" w:eastAsia="함초롬바탕" w:hAnsi="함초롬바탕" w:cs="함초롬바탕"/>
+          <w:b/>
+          <w:bCs/>
+          <w:color w:val="000000"/>
+          <w:kern w:val="0"/>
+          <w:sz w:val="22"/>
+        </w:rPr>
+      </w:pPr>
+      <w:r>
+        <w:rPr>
+          <w:rFonts w:ascii="함초롬바탕" w:eastAsia="함초롬바탕" w:hAnsi="함초롬바탕" w:cs="함초롬바탕"/>
+          <w:b/>
+          <w:bCs/>
+          <w:color w:val="000000"/>
+          <w:kern w:val="0"/>
+          <w:sz w:val="22"/>
+        </w:rPr>
+        <w:lastRenderedPageBreak/>
+        <w:t>2</w:t>
+      </w:r>
+      <w:r>
+        <w:rPr>
+          <w:rFonts w:ascii="함초롬바탕" w:eastAsia="함초롬바탕" w:hAnsi="함초롬바탕" w:cs="함초롬바탕" w:hint="eastAsia"/>
+          <w:b/>
+          <w:bCs/>
+          <w:color w:val="000000"/>
+          <w:kern w:val="0"/>
+          <w:sz w:val="22"/>
+        </w:rPr>
+        <w:t xml:space="preserve">. </w:t>
+      </w:r>
+      <w:r>
+        <w:rPr>
+          <w:rFonts w:ascii="함초롬바탕" w:eastAsia="함초롬바탕" w:hAnsi="함초롬바탕" w:cs="함초롬바탕"/>
+          <w:b/>
+          <w:bCs/>
+          <w:color w:val="000000"/>
+          <w:kern w:val="0"/>
+          <w:sz w:val="22"/>
+        </w:rPr>
+        <w:t>Search &amp; Draw the object</w:t>
+      </w:r>
+      <w:r>
+        <w:rPr>
+          <w:rFonts w:ascii="함초롬바탕" w:eastAsia="함초롬바탕" w:hAnsi="함초롬바탕" w:cs="함초롬바탕"/>
+          <w:b/>
+          <w:bCs/>
+          <w:color w:val="000000"/>
+          <w:kern w:val="0"/>
+          <w:sz w:val="22"/>
+        </w:rPr>
+        <w:t>’s</w:t>
+      </w:r>
+      <w:r>
+        <w:rPr>
+          <w:rFonts w:ascii="함초롬바탕" w:eastAsia="함초롬바탕" w:hAnsi="함초롬바탕" w:cs="함초롬바탕"/>
+          <w:b/>
+          <w:bCs/>
+          <w:color w:val="000000"/>
+          <w:kern w:val="0"/>
+          <w:sz w:val="22"/>
+        </w:rPr>
+        <w:t xml:space="preserve"> states (State Diagram)</w:t>
+      </w:r>
     </w:p>
     <w:p>
       <w:pPr>
         <w:spacing w:after="0" w:line="360" w:lineRule="auto"/>
         <w:textAlignment w:val="baseline"/>
         <w:rPr>
-          <w:rFonts w:ascii="바탕" w:eastAsia="함초롬바탕" w:hAnsi="굴림" w:cs="굴림"/>
-          <w:color w:val="000000"/>
-          <w:kern w:val="0"/>
-          <w:sz w:val="22"/>
-        </w:rPr>
-      </w:pPr>
+          <w:rFonts w:ascii="함초롬바탕" w:eastAsia="함초롬바탕" w:hAnsi="함초롬바탕" w:cs="함초롬바탕"/>
+          <w:color w:val="000000"/>
+          <w:kern w:val="0"/>
+          <w:sz w:val="26"/>
+          <w:szCs w:val="26"/>
+        </w:rPr>
+      </w:pPr>
+      <w:r>
+        <w:rPr>
+          <w:rFonts w:ascii="함초롬바탕" w:eastAsia="함초롬바탕" w:hAnsi="함초롬바탕" w:cs="함초롬바탕" w:hint="eastAsia"/>
+          <w:color w:val="000000"/>
+          <w:kern w:val="0"/>
+          <w:sz w:val="26"/>
+          <w:szCs w:val="26"/>
+        </w:rPr>
+        <w:t>(</w:t>
+      </w:r>
+      <w:r>
+        <w:rPr>
+          <w:rFonts w:ascii="함초롬바탕" w:eastAsia="함초롬바탕" w:hAnsi="함초롬바탕" w:cs="함초롬바탕"/>
+          <w:color w:val="000000"/>
+          <w:kern w:val="0"/>
+          <w:sz w:val="26"/>
+          <w:szCs w:val="26"/>
+        </w:rPr>
+        <w:t>1) sequence diagram</w:t>
+      </w:r>
+      <w:r>
+        <w:rPr>
+          <w:rFonts w:ascii="함초롬바탕" w:eastAsia="함초롬바탕" w:hAnsi="함초롬바탕" w:cs="함초롬바탕"/>
+          <w:color w:val="000000"/>
+          <w:kern w:val="0"/>
+          <w:sz w:val="26"/>
+          <w:szCs w:val="26"/>
+        </w:rPr>
+        <w:t xml:space="preserve"> </w:t>
+      </w:r>
+      <w:r>
+        <w:rPr>
+          <w:rFonts w:ascii="함초롬바탕" w:eastAsia="함초롬바탕" w:hAnsi="함초롬바탕" w:cs="함초롬바탕" w:hint="eastAsia"/>
+          <w:color w:val="000000"/>
+          <w:kern w:val="0"/>
+          <w:sz w:val="26"/>
+          <w:szCs w:val="26"/>
+        </w:rPr>
+        <w:t>최종본</w:t>
+      </w:r>
+      <w:r>
+        <w:rPr>
+          <w:rFonts w:ascii="함초롬바탕" w:eastAsia="함초롬바탕" w:hAnsi="함초롬바탕" w:cs="함초롬바탕" w:hint="eastAsia"/>
+          <w:color w:val="000000"/>
+          <w:kern w:val="0"/>
+          <w:sz w:val="26"/>
+          <w:szCs w:val="26"/>
+        </w:rPr>
+        <w:t xml:space="preserve">을 기반으로 </w:t>
+      </w:r>
+      <w:r>
+        <w:rPr>
+          <w:rFonts w:ascii="함초롬바탕" w:eastAsia="함초롬바탕" w:hAnsi="함초롬바탕" w:cs="함초롬바탕" w:hint="eastAsia"/>
+          <w:color w:val="000000"/>
+          <w:kern w:val="0"/>
+          <w:sz w:val="26"/>
+          <w:szCs w:val="26"/>
+        </w:rPr>
+        <w:t xml:space="preserve">토의를 거쳐 </w:t>
+      </w:r>
+      <w:r>
+        <w:rPr>
+          <w:rFonts w:ascii="함초롬바탕" w:eastAsia="함초롬바탕" w:hAnsi="함초롬바탕" w:cs="함초롬바탕"/>
+          <w:color w:val="000000"/>
+          <w:kern w:val="0"/>
+          <w:sz w:val="26"/>
+          <w:szCs w:val="26"/>
+        </w:rPr>
+        <w:t xml:space="preserve">state diagram </w:t>
+      </w:r>
+      <w:r>
+        <w:rPr>
+          <w:rFonts w:ascii="함초롬바탕" w:eastAsia="함초롬바탕" w:hAnsi="함초롬바탕" w:cs="함초롬바탕" w:hint="eastAsia"/>
+          <w:color w:val="000000"/>
+          <w:kern w:val="0"/>
+          <w:sz w:val="26"/>
+          <w:szCs w:val="26"/>
+        </w:rPr>
+        <w:t>생성</w:t>
+      </w:r>
     </w:p>
     <w:p>
       <w:pPr>
         <w:spacing w:after="0" w:line="360" w:lineRule="auto"/>
         <w:textAlignment w:val="baseline"/>
         <w:rPr>
-          <w:rFonts w:ascii="바탕" w:eastAsia="함초롬바탕" w:hAnsi="굴림" w:cs="굴림"/>
-          <w:color w:val="000000"/>
-          <w:kern w:val="0"/>
-          <w:sz w:val="22"/>
-        </w:rPr>
-      </w:pPr>
+          <w:rFonts w:ascii="함초롬바탕" w:eastAsia="함초롬바탕" w:hAnsi="함초롬바탕" w:cs="함초롬바탕"/>
+          <w:color w:val="000000"/>
+          <w:kern w:val="0"/>
+          <w:sz w:val="22"/>
+        </w:rPr>
+      </w:pPr>
+      <w:proofErr w:type="gramStart"/>
+      <w:r>
+        <w:rPr>
+          <w:rFonts w:ascii="함초롬바탕" w:eastAsia="함초롬바탕" w:hAnsi="함초롬바탕" w:cs="함초롬바탕" w:hint="eastAsia"/>
+          <w:color w:val="000000"/>
+          <w:kern w:val="0"/>
+          <w:sz w:val="22"/>
+        </w:rPr>
+        <w:t xml:space="preserve">※ </w:t>
+      </w:r>
+      <w:r>
+        <w:rPr>
+          <w:rFonts w:ascii="함초롬바탕" w:eastAsia="함초롬바탕" w:hAnsi="함초롬바탕" w:cs="함초롬바탕"/>
+          <w:color w:val="000000"/>
+          <w:kern w:val="0"/>
+          <w:sz w:val="22"/>
+        </w:rPr>
+        <w:t xml:space="preserve"> </w:t>
+      </w:r>
+      <w:r>
+        <w:rPr>
+          <w:rFonts w:ascii="함초롬바탕" w:eastAsia="함초롬바탕" w:hAnsi="함초롬바탕" w:cs="함초롬바탕" w:hint="eastAsia"/>
+          <w:color w:val="000000"/>
+          <w:kern w:val="0"/>
+          <w:sz w:val="22"/>
+        </w:rPr>
+        <w:t>토의</w:t>
+      </w:r>
+      <w:proofErr w:type="gramEnd"/>
+      <w:r>
+        <w:rPr>
+          <w:rFonts w:ascii="함초롬바탕" w:eastAsia="함초롬바탕" w:hAnsi="함초롬바탕" w:cs="함초롬바탕" w:hint="eastAsia"/>
+          <w:color w:val="000000"/>
+          <w:kern w:val="0"/>
+          <w:sz w:val="22"/>
+        </w:rPr>
+        <w:t xml:space="preserve"> 내용</w:t>
+      </w:r>
     </w:p>
     <w:p>
       <w:pPr>
+        <w:pStyle w:val="a4"/>
+        <w:numPr>
+          <w:ilvl w:val="0"/>
+          <w:numId w:val="4"/>
+        </w:numPr>
+        <w:spacing w:after="0" w:line="360" w:lineRule="auto"/>
+        <w:ind w:leftChars="0"/>
+        <w:textAlignment w:val="baseline"/>
+        <w:rPr>
+          <w:rFonts w:ascii="함초롬바탕" w:eastAsia="함초롬바탕" w:hAnsi="함초롬바탕" w:cs="함초롬바탕"/>
+          <w:color w:val="000000"/>
+          <w:kern w:val="0"/>
+          <w:sz w:val="22"/>
+        </w:rPr>
+      </w:pPr>
+      <w:r>
+        <w:rPr>
+          <w:rFonts w:ascii="함초롬바탕" w:eastAsia="함초롬바탕" w:hAnsi="함초롬바탕" w:cs="함초롬바탕" w:hint="eastAsia"/>
+          <w:color w:val="000000"/>
+          <w:kern w:val="0"/>
+          <w:sz w:val="22"/>
+        </w:rPr>
+        <w:t>서버를 생략하였으므로 회원가입,</w:t>
+      </w:r>
+      <w:r>
+        <w:rPr>
+          <w:rFonts w:ascii="함초롬바탕" w:eastAsia="함초롬바탕" w:hAnsi="함초롬바탕" w:cs="함초롬바탕"/>
+          <w:color w:val="000000"/>
+          <w:kern w:val="0"/>
+          <w:sz w:val="22"/>
+        </w:rPr>
+        <w:t xml:space="preserve"> </w:t>
+      </w:r>
+      <w:r>
+        <w:rPr>
+          <w:rFonts w:ascii="함초롬바탕" w:eastAsia="함초롬바탕" w:hAnsi="함초롬바탕" w:cs="함초롬바탕" w:hint="eastAsia"/>
+          <w:color w:val="000000"/>
+          <w:kern w:val="0"/>
+          <w:sz w:val="22"/>
+        </w:rPr>
+        <w:t xml:space="preserve">그룹생성 등의 </w:t>
+      </w:r>
+      <w:r>
+        <w:rPr>
+          <w:rFonts w:ascii="함초롬바탕" w:eastAsia="함초롬바탕" w:hAnsi="함초롬바탕" w:cs="함초롬바탕"/>
+          <w:color w:val="000000"/>
+          <w:kern w:val="0"/>
+          <w:sz w:val="22"/>
+        </w:rPr>
+        <w:t>transition</w:t>
+      </w:r>
+      <w:r>
+        <w:rPr>
+          <w:rFonts w:ascii="함초롬바탕" w:eastAsia="함초롬바탕" w:hAnsi="함초롬바탕" w:cs="함초롬바탕" w:hint="eastAsia"/>
+          <w:color w:val="000000"/>
+          <w:kern w:val="0"/>
+          <w:sz w:val="22"/>
+        </w:rPr>
+        <w:t xml:space="preserve">은 </w:t>
+      </w:r>
+      <w:r>
+        <w:rPr>
+          <w:rFonts w:ascii="함초롬바탕" w:eastAsia="함초롬바탕" w:hAnsi="함초롬바탕" w:cs="함초롬바탕"/>
+          <w:color w:val="000000"/>
+          <w:kern w:val="0"/>
+          <w:sz w:val="22"/>
+        </w:rPr>
+        <w:t>self-message(</w:t>
+      </w:r>
+      <w:r>
+        <w:rPr>
+          <w:rFonts w:ascii="함초롬바탕" w:eastAsia="함초롬바탕" w:hAnsi="함초롬바탕" w:cs="함초롬바탕" w:hint="eastAsia"/>
+          <w:color w:val="000000"/>
+          <w:kern w:val="0"/>
+          <w:sz w:val="22"/>
+        </w:rPr>
+        <w:t>자기 방향으로 가는 화살표</w:t>
+      </w:r>
+      <w:r>
+        <w:rPr>
+          <w:rFonts w:ascii="함초롬바탕" w:eastAsia="함초롬바탕" w:hAnsi="함초롬바탕" w:cs="함초롬바탕"/>
+          <w:color w:val="000000"/>
+          <w:kern w:val="0"/>
+          <w:sz w:val="22"/>
+        </w:rPr>
+        <w:t>)</w:t>
+      </w:r>
+      <w:r>
+        <w:rPr>
+          <w:rFonts w:ascii="함초롬바탕" w:eastAsia="함초롬바탕" w:hAnsi="함초롬바탕" w:cs="함초롬바탕" w:hint="eastAsia"/>
+          <w:color w:val="000000"/>
+          <w:kern w:val="0"/>
+          <w:sz w:val="22"/>
+        </w:rPr>
+        <w:t>와 같이 표현한다.</w:t>
+      </w:r>
+    </w:p>
+    <w:p>
+      <w:pPr>
+        <w:pStyle w:val="a4"/>
+        <w:numPr>
+          <w:ilvl w:val="0"/>
+          <w:numId w:val="4"/>
+        </w:numPr>
+        <w:spacing w:after="0" w:line="360" w:lineRule="auto"/>
+        <w:ind w:leftChars="0"/>
+        <w:textAlignment w:val="baseline"/>
+        <w:rPr>
+          <w:rFonts w:ascii="함초롬바탕" w:eastAsia="함초롬바탕" w:hAnsi="함초롬바탕" w:cs="함초롬바탕"/>
+          <w:color w:val="000000"/>
+          <w:kern w:val="0"/>
+          <w:sz w:val="22"/>
+        </w:rPr>
+      </w:pPr>
+      <w:r>
+        <w:rPr>
+          <w:rFonts w:ascii="함초롬바탕" w:eastAsia="함초롬바탕" w:hAnsi="함초롬바탕" w:cs="함초롬바탕" w:hint="eastAsia"/>
+          <w:color w:val="000000"/>
+          <w:kern w:val="0"/>
+          <w:sz w:val="22"/>
+        </w:rPr>
+        <w:t xml:space="preserve">권한 차이로 생기는 </w:t>
+      </w:r>
+      <w:r>
+        <w:rPr>
+          <w:rFonts w:ascii="함초롬바탕" w:eastAsia="함초롬바탕" w:hAnsi="함초롬바탕" w:cs="함초롬바탕"/>
+          <w:color w:val="000000"/>
+          <w:kern w:val="0"/>
+          <w:sz w:val="22"/>
+        </w:rPr>
+        <w:t>state</w:t>
+      </w:r>
+      <w:r>
+        <w:rPr>
+          <w:rFonts w:ascii="함초롬바탕" w:eastAsia="함초롬바탕" w:hAnsi="함초롬바탕" w:cs="함초롬바탕" w:hint="eastAsia"/>
+          <w:color w:val="000000"/>
+          <w:kern w:val="0"/>
+          <w:sz w:val="22"/>
+        </w:rPr>
+        <w:t>는 로그인</w:t>
+      </w:r>
+      <w:r>
+        <w:rPr>
+          <w:rFonts w:ascii="함초롬바탕" w:eastAsia="함초롬바탕" w:hAnsi="함초롬바탕" w:cs="함초롬바탕" w:hint="eastAsia"/>
+          <w:color w:val="000000"/>
+          <w:kern w:val="0"/>
+          <w:sz w:val="22"/>
+        </w:rPr>
+        <w:t>에서</w:t>
+      </w:r>
+      <w:r>
+        <w:rPr>
+          <w:rFonts w:ascii="함초롬바탕" w:eastAsia="함초롬바탕" w:hAnsi="함초롬바탕" w:cs="함초롬바탕" w:hint="eastAsia"/>
+          <w:color w:val="000000"/>
+          <w:kern w:val="0"/>
+          <w:sz w:val="22"/>
+        </w:rPr>
+        <w:t xml:space="preserve"> 분기를 나눈다.</w:t>
+      </w:r>
+    </w:p>
+    <w:p>
+      <w:pPr>
+        <w:pStyle w:val="a4"/>
+        <w:numPr>
+          <w:ilvl w:val="0"/>
+          <w:numId w:val="4"/>
+        </w:numPr>
+        <w:spacing w:after="0" w:line="360" w:lineRule="auto"/>
+        <w:ind w:leftChars="0"/>
+        <w:textAlignment w:val="baseline"/>
+        <w:rPr>
+          <w:rFonts w:ascii="함초롬바탕" w:eastAsia="함초롬바탕" w:hAnsi="함초롬바탕" w:cs="함초롬바탕"/>
+          <w:color w:val="000000"/>
+          <w:kern w:val="0"/>
+          <w:sz w:val="22"/>
+        </w:rPr>
+      </w:pPr>
+      <w:r>
+        <w:rPr>
+          <w:rFonts w:ascii="함초롬바탕" w:eastAsia="함초롬바탕" w:hAnsi="함초롬바탕" w:cs="함초롬바탕" w:hint="eastAsia"/>
+          <w:color w:val="000000"/>
+          <w:kern w:val="0"/>
+          <w:sz w:val="22"/>
+        </w:rPr>
+        <w:t>모든 객체는 앱 시작에 생성,</w:t>
+      </w:r>
+      <w:r>
+        <w:rPr>
+          <w:rFonts w:ascii="함초롬바탕" w:eastAsia="함초롬바탕" w:hAnsi="함초롬바탕" w:cs="함초롬바탕"/>
+          <w:color w:val="000000"/>
+          <w:kern w:val="0"/>
+          <w:sz w:val="22"/>
+        </w:rPr>
+        <w:t xml:space="preserve"> </w:t>
+      </w:r>
+      <w:r>
+        <w:rPr>
+          <w:rFonts w:ascii="함초롬바탕" w:eastAsia="함초롬바탕" w:hAnsi="함초롬바탕" w:cs="함초롬바탕" w:hint="eastAsia"/>
+          <w:color w:val="000000"/>
+          <w:kern w:val="0"/>
+          <w:sz w:val="22"/>
+        </w:rPr>
+        <w:t>앱 종료에 소멸되므로 이를 표현한다.</w:t>
+      </w:r>
+      <w:r>
+        <w:rPr>
+          <w:rFonts w:ascii="함초롬바탕" w:eastAsia="함초롬바탕" w:hAnsi="함초롬바탕" w:cs="함초롬바탕"/>
+          <w:color w:val="000000"/>
+          <w:kern w:val="0"/>
+          <w:sz w:val="22"/>
+        </w:rPr>
+        <w:t xml:space="preserve"> (</w:t>
+      </w:r>
+      <w:r>
+        <w:rPr>
+          <w:rFonts w:ascii="함초롬바탕" w:eastAsia="함초롬바탕" w:hAnsi="함초롬바탕" w:cs="함초롬바탕" w:hint="eastAsia"/>
+          <w:color w:val="000000"/>
+          <w:kern w:val="0"/>
+          <w:sz w:val="22"/>
+        </w:rPr>
+        <w:t xml:space="preserve">모든 상태에서 </w:t>
+      </w:r>
+      <w:r>
+        <w:rPr>
+          <w:rFonts w:ascii="함초롬바탕" w:eastAsia="함초롬바탕" w:hAnsi="함초롬바탕" w:cs="함초롬바탕" w:hint="eastAsia"/>
+          <w:color w:val="000000"/>
+          <w:kern w:val="0"/>
+          <w:sz w:val="22"/>
+        </w:rPr>
+        <w:t>종료 상태</w:t>
+      </w:r>
+      <w:r>
+        <w:rPr>
+          <w:rFonts w:ascii="함초롬바탕" w:eastAsia="함초롬바탕" w:hAnsi="함초롬바탕" w:cs="함초롬바탕" w:hint="eastAsia"/>
+          <w:color w:val="000000"/>
+          <w:kern w:val="0"/>
+          <w:sz w:val="22"/>
+        </w:rPr>
+        <w:t xml:space="preserve">로 가는 </w:t>
+      </w:r>
+      <w:r>
+        <w:rPr>
+          <w:rFonts w:ascii="함초롬바탕" w:eastAsia="함초롬바탕" w:hAnsi="함초롬바탕" w:cs="함초롬바탕"/>
+          <w:color w:val="000000"/>
+          <w:kern w:val="0"/>
+          <w:sz w:val="22"/>
+        </w:rPr>
+        <w:t xml:space="preserve">transition </w:t>
+      </w:r>
+      <w:r>
+        <w:rPr>
+          <w:rFonts w:ascii="함초롬바탕" w:eastAsia="함초롬바탕" w:hAnsi="함초롬바탕" w:cs="함초롬바탕" w:hint="eastAsia"/>
+          <w:color w:val="000000"/>
+          <w:kern w:val="0"/>
+          <w:sz w:val="22"/>
+        </w:rPr>
+        <w:t>표시</w:t>
+      </w:r>
+      <w:r>
+        <w:rPr>
+          <w:rFonts w:ascii="함초롬바탕" w:eastAsia="함초롬바탕" w:hAnsi="함초롬바탕" w:cs="함초롬바탕" w:hint="eastAsia"/>
+          <w:color w:val="000000"/>
+          <w:kern w:val="0"/>
+          <w:sz w:val="22"/>
+        </w:rPr>
+        <w:t>)</w:t>
+      </w:r>
+    </w:p>
+    <w:p>
+      <w:pPr>
         <w:spacing w:after="0" w:line="360" w:lineRule="auto"/>
         <w:textAlignment w:val="baseline"/>
         <w:rPr>
-          <w:rFonts w:ascii="바탕" w:eastAsia="함초롬바탕" w:hAnsi="굴림" w:cs="굴림"/>
+          <w:rFonts w:ascii="바탕" w:eastAsia="굴림" w:hAnsi="굴림" w:cs="굴림"/>
           <w:color w:val="000000"/>
           <w:kern w:val="0"/>
           <w:sz w:val="22"/>
@@ -855,6 +2796,7 @@
     <w:p>
       <w:pPr>
         <w:spacing w:after="0" w:line="360" w:lineRule="auto"/>
+        <w:jc w:val="center"/>
         <w:textAlignment w:val="baseline"/>
         <w:rPr>
           <w:rFonts w:ascii="바탕" w:eastAsia="함초롬바탕" w:hAnsi="굴림" w:cs="굴림"/>
@@ -863,6 +2805,356 @@
           <w:sz w:val="22"/>
         </w:rPr>
       </w:pPr>
+      <w:r>
+        <w:rPr>
+          <w:rFonts w:ascii="바탕" w:eastAsia="함초롬바탕" w:hAnsi="굴림" w:cs="굴림"/>
+          <w:noProof/>
+          <w:color w:val="000000"/>
+          <w:kern w:val="0"/>
+          <w:sz w:val="22"/>
+        </w:rPr>
+        <w:drawing>
+          <wp:inline distT="0" distB="0" distL="0" distR="0" wp14:anchorId="4B701B79" wp14:editId="63281F6F">
+            <wp:extent cx="3041702" cy="4791075"/>
+            <wp:effectExtent l="0" t="0" r="6350" b="0"/>
+            <wp:docPr id="6" name="그림 6"/>
+            <wp:cNvGraphicFramePr>
+              <a:graphicFrameLocks xmlns:a="http://schemas.openxmlformats.org/drawingml/2006/main" noChangeAspect="1"/>
+            </wp:cNvGraphicFramePr>
+            <a:graphic xmlns:a="http://schemas.openxmlformats.org/drawingml/2006/main">
+              <a:graphicData uri="http://schemas.openxmlformats.org/drawingml/2006/picture">
+                <pic:pic xmlns:pic="http://schemas.openxmlformats.org/drawingml/2006/picture">
+                  <pic:nvPicPr>
+                    <pic:cNvPr id="0" name="Picture 6"/>
+                    <pic:cNvPicPr>
+                      <a:picLocks noChangeAspect="1" noChangeArrowheads="1"/>
+                    </pic:cNvPicPr>
+                  </pic:nvPicPr>
+                  <pic:blipFill>
+                    <a:blip r:embed="rId10" cstate="print">
+                      <a:extLst>
+                        <a:ext uri="{28A0092B-C50C-407E-A947-70E740481C1C}">
+                          <a14:useLocalDpi xmlns:a14="http://schemas.microsoft.com/office/drawing/2010/main" val="0"/>
+                        </a:ext>
+                      </a:extLst>
+                    </a:blip>
+                    <a:srcRect/>
+                    <a:stretch>
+                      <a:fillRect/>
+                    </a:stretch>
+                  </pic:blipFill>
+                  <pic:spPr bwMode="auto">
+                    <a:xfrm>
+                      <a:off x="0" y="0"/>
+                      <a:ext cx="3061575" cy="4822378"/>
+                    </a:xfrm>
+                    <a:prstGeom prst="rect">
+                      <a:avLst/>
+                    </a:prstGeom>
+                    <a:noFill/>
+                    <a:ln>
+                      <a:noFill/>
+                    </a:ln>
+                  </pic:spPr>
+                </pic:pic>
+              </a:graphicData>
+            </a:graphic>
+          </wp:inline>
+        </w:drawing>
+      </w:r>
+    </w:p>
+    <w:p>
+      <w:pPr>
+        <w:widowControl/>
+        <w:wordWrap/>
+        <w:autoSpaceDE/>
+        <w:autoSpaceDN/>
+        <w:rPr>
+          <w:rFonts w:ascii="바탕" w:eastAsia="함초롬바탕" w:hAnsi="굴림" w:cs="굴림"/>
+          <w:color w:val="000000"/>
+          <w:kern w:val="0"/>
+          <w:sz w:val="22"/>
+        </w:rPr>
+      </w:pPr>
+      <w:r>
+        <w:rPr>
+          <w:rFonts w:ascii="바탕" w:eastAsia="함초롬바탕" w:hAnsi="굴림" w:cs="굴림"/>
+          <w:color w:val="000000"/>
+          <w:kern w:val="0"/>
+          <w:sz w:val="22"/>
+        </w:rPr>
+        <w:br w:type="page"/>
+      </w:r>
+    </w:p>
+    <w:p>
+      <w:pPr>
+        <w:spacing w:after="0" w:line="360" w:lineRule="auto"/>
+        <w:textAlignment w:val="baseline"/>
+        <w:rPr>
+          <w:rFonts w:ascii="함초롬바탕" w:eastAsia="함초롬바탕" w:hAnsi="함초롬바탕" w:cs="함초롬바탕"/>
+          <w:color w:val="000000"/>
+          <w:kern w:val="0"/>
+          <w:sz w:val="26"/>
+          <w:szCs w:val="26"/>
+        </w:rPr>
+      </w:pPr>
+      <w:r>
+        <w:rPr>
+          <w:rFonts w:ascii="함초롬바탕" w:eastAsia="함초롬바탕" w:hAnsi="함초롬바탕" w:cs="함초롬바탕" w:hint="eastAsia"/>
+          <w:color w:val="000000"/>
+          <w:kern w:val="0"/>
+          <w:sz w:val="26"/>
+          <w:szCs w:val="26"/>
+        </w:rPr>
+        <w:lastRenderedPageBreak/>
+        <w:t>(</w:t>
+      </w:r>
+      <w:r>
+        <w:rPr>
+          <w:rFonts w:ascii="함초롬바탕" w:eastAsia="함초롬바탕" w:hAnsi="함초롬바탕" w:cs="함초롬바탕"/>
+          <w:color w:val="000000"/>
+          <w:kern w:val="0"/>
+          <w:sz w:val="26"/>
+          <w:szCs w:val="26"/>
+        </w:rPr>
+        <w:t xml:space="preserve">2) </w:t>
+      </w:r>
+      <w:r>
+        <w:rPr>
+          <w:rFonts w:ascii="함초롬바탕" w:eastAsia="함초롬바탕" w:hAnsi="함초롬바탕" w:cs="함초롬바탕" w:hint="eastAsia"/>
+          <w:color w:val="000000"/>
+          <w:kern w:val="0"/>
+          <w:sz w:val="26"/>
+          <w:szCs w:val="26"/>
+        </w:rPr>
+        <w:t xml:space="preserve">최종본 </w:t>
+      </w:r>
+      <w:r>
+        <w:rPr>
+          <w:rFonts w:ascii="함초롬바탕" w:eastAsia="함초롬바탕" w:hAnsi="함초롬바탕" w:cs="함초롬바탕"/>
+          <w:color w:val="000000"/>
+          <w:kern w:val="0"/>
+          <w:sz w:val="26"/>
+          <w:szCs w:val="26"/>
+        </w:rPr>
+        <w:t>(UML)</w:t>
+      </w:r>
+    </w:p>
+    <w:p>
+      <w:pPr>
+        <w:spacing w:after="0" w:line="360" w:lineRule="auto"/>
+        <w:jc w:val="center"/>
+        <w:textAlignment w:val="baseline"/>
+        <w:rPr>
+          <w:rFonts w:ascii="함초롬바탕" w:eastAsia="함초롬바탕" w:hAnsi="함초롬바탕" w:cs="함초롬바탕"/>
+          <w:color w:val="000000"/>
+          <w:kern w:val="0"/>
+          <w:sz w:val="26"/>
+          <w:szCs w:val="26"/>
+        </w:rPr>
+      </w:pPr>
+      <w:r>
+        <w:rPr>
+          <w:rFonts w:ascii="함초롬바탕" w:eastAsia="함초롬바탕" w:hAnsi="함초롬바탕" w:cs="함초롬바탕"/>
+          <w:noProof/>
+          <w:color w:val="000000"/>
+          <w:kern w:val="0"/>
+          <w:sz w:val="26"/>
+          <w:szCs w:val="26"/>
+        </w:rPr>
+        <w:drawing>
+          <wp:inline distT="0" distB="0" distL="0" distR="0" wp14:anchorId="20DC2069" wp14:editId="34A23373">
+            <wp:extent cx="5166474" cy="2733675"/>
+            <wp:effectExtent l="0" t="0" r="0" b="0"/>
+            <wp:docPr id="10" name="그림 10"/>
+            <wp:cNvGraphicFramePr>
+              <a:graphicFrameLocks xmlns:a="http://schemas.openxmlformats.org/drawingml/2006/main" noChangeAspect="1"/>
+            </wp:cNvGraphicFramePr>
+            <a:graphic xmlns:a="http://schemas.openxmlformats.org/drawingml/2006/main">
+              <a:graphicData uri="http://schemas.openxmlformats.org/drawingml/2006/picture">
+                <pic:pic xmlns:pic="http://schemas.openxmlformats.org/drawingml/2006/picture">
+                  <pic:nvPicPr>
+                    <pic:cNvPr id="0" name="Picture 1"/>
+                    <pic:cNvPicPr>
+                      <a:picLocks noChangeAspect="1" noChangeArrowheads="1"/>
+                    </pic:cNvPicPr>
+                  </pic:nvPicPr>
+                  <pic:blipFill>
+                    <a:blip r:embed="rId11">
+                      <a:extLst>
+                        <a:ext uri="{28A0092B-C50C-407E-A947-70E740481C1C}">
+                          <a14:useLocalDpi xmlns:a14="http://schemas.microsoft.com/office/drawing/2010/main" val="0"/>
+                        </a:ext>
+                      </a:extLst>
+                    </a:blip>
+                    <a:srcRect/>
+                    <a:stretch>
+                      <a:fillRect/>
+                    </a:stretch>
+                  </pic:blipFill>
+                  <pic:spPr bwMode="auto">
+                    <a:xfrm>
+                      <a:off x="0" y="0"/>
+                      <a:ext cx="5191034" cy="2746670"/>
+                    </a:xfrm>
+                    <a:prstGeom prst="rect">
+                      <a:avLst/>
+                    </a:prstGeom>
+                    <a:noFill/>
+                    <a:ln>
+                      <a:noFill/>
+                    </a:ln>
+                  </pic:spPr>
+                </pic:pic>
+              </a:graphicData>
+            </a:graphic>
+          </wp:inline>
+        </w:drawing>
+      </w:r>
+    </w:p>
+    <w:p>
+      <w:pPr>
+        <w:spacing w:after="0" w:line="360" w:lineRule="auto"/>
+        <w:jc w:val="center"/>
+        <w:textAlignment w:val="baseline"/>
+        <w:rPr>
+          <w:rFonts w:ascii="함초롬바탕" w:eastAsia="함초롬바탕" w:hAnsi="함초롬바탕" w:cs="함초롬바탕"/>
+          <w:color w:val="000000"/>
+          <w:kern w:val="0"/>
+          <w:sz w:val="26"/>
+          <w:szCs w:val="26"/>
+        </w:rPr>
+      </w:pPr>
+      <w:r>
+        <w:rPr>
+          <w:rFonts w:ascii="함초롬바탕" w:eastAsia="함초롬바탕" w:hAnsi="함초롬바탕" w:cs="함초롬바탕"/>
+          <w:noProof/>
+          <w:color w:val="000000"/>
+          <w:kern w:val="0"/>
+          <w:sz w:val="26"/>
+          <w:szCs w:val="26"/>
+        </w:rPr>
+        <w:drawing>
+          <wp:inline distT="0" distB="0" distL="0" distR="0" wp14:anchorId="7AFE50CF" wp14:editId="0A0AD35E">
+            <wp:extent cx="4543425" cy="2552486"/>
+            <wp:effectExtent l="0" t="0" r="0" b="635"/>
+            <wp:docPr id="8" name="그림 8"/>
+            <wp:cNvGraphicFramePr>
+              <a:graphicFrameLocks xmlns:a="http://schemas.openxmlformats.org/drawingml/2006/main" noChangeAspect="1"/>
+            </wp:cNvGraphicFramePr>
+            <a:graphic xmlns:a="http://schemas.openxmlformats.org/drawingml/2006/main">
+              <a:graphicData uri="http://schemas.openxmlformats.org/drawingml/2006/picture">
+                <pic:pic xmlns:pic="http://schemas.openxmlformats.org/drawingml/2006/picture">
+                  <pic:nvPicPr>
+                    <pic:cNvPr id="0" name="Picture 8"/>
+                    <pic:cNvPicPr>
+                      <a:picLocks noChangeAspect="1" noChangeArrowheads="1"/>
+                    </pic:cNvPicPr>
+                  </pic:nvPicPr>
+                  <pic:blipFill>
+                    <a:blip r:embed="rId12">
+                      <a:extLst>
+                        <a:ext uri="{28A0092B-C50C-407E-A947-70E740481C1C}">
+                          <a14:useLocalDpi xmlns:a14="http://schemas.microsoft.com/office/drawing/2010/main" val="0"/>
+                        </a:ext>
+                      </a:extLst>
+                    </a:blip>
+                    <a:srcRect/>
+                    <a:stretch>
+                      <a:fillRect/>
+                    </a:stretch>
+                  </pic:blipFill>
+                  <pic:spPr bwMode="auto">
+                    <a:xfrm>
+                      <a:off x="0" y="0"/>
+                      <a:ext cx="4561750" cy="2562781"/>
+                    </a:xfrm>
+                    <a:prstGeom prst="rect">
+                      <a:avLst/>
+                    </a:prstGeom>
+                    <a:noFill/>
+                    <a:ln>
+                      <a:noFill/>
+                    </a:ln>
+                  </pic:spPr>
+                </pic:pic>
+              </a:graphicData>
+            </a:graphic>
+          </wp:inline>
+        </w:drawing>
+      </w:r>
+    </w:p>
+    <w:p>
+      <w:pPr>
+        <w:spacing w:after="0" w:line="360" w:lineRule="auto"/>
+        <w:jc w:val="center"/>
+        <w:textAlignment w:val="baseline"/>
+        <w:rPr>
+          <w:rFonts w:ascii="함초롬바탕" w:eastAsia="함초롬바탕" w:hAnsi="함초롬바탕" w:cs="함초롬바탕"/>
+          <w:color w:val="000000"/>
+          <w:kern w:val="0"/>
+          <w:sz w:val="26"/>
+          <w:szCs w:val="26"/>
+        </w:rPr>
+      </w:pPr>
+      <w:r>
+        <w:rPr>
+          <w:rFonts w:ascii="함초롬바탕" w:eastAsia="함초롬바탕" w:hAnsi="함초롬바탕" w:cs="함초롬바탕"/>
+          <w:noProof/>
+          <w:color w:val="000000"/>
+          <w:kern w:val="0"/>
+          <w:sz w:val="26"/>
+          <w:szCs w:val="26"/>
+        </w:rPr>
+        <w:drawing>
+          <wp:inline distT="0" distB="0" distL="0" distR="0" wp14:anchorId="7C145D78" wp14:editId="2353EB6F">
+            <wp:extent cx="5429250" cy="2430064"/>
+            <wp:effectExtent l="0" t="0" r="0" b="8890"/>
+            <wp:docPr id="9" name="그림 9"/>
+            <wp:cNvGraphicFramePr>
+              <a:graphicFrameLocks xmlns:a="http://schemas.openxmlformats.org/drawingml/2006/main" noChangeAspect="1"/>
+            </wp:cNvGraphicFramePr>
+            <a:graphic xmlns:a="http://schemas.openxmlformats.org/drawingml/2006/main">
+              <a:graphicData uri="http://schemas.openxmlformats.org/drawingml/2006/picture">
+                <pic:pic xmlns:pic="http://schemas.openxmlformats.org/drawingml/2006/picture">
+                  <pic:nvPicPr>
+                    <pic:cNvPr id="0" name="Picture 9"/>
+                    <pic:cNvPicPr>
+                      <a:picLocks noChangeAspect="1" noChangeArrowheads="1"/>
+                    </pic:cNvPicPr>
+                  </pic:nvPicPr>
+                  <pic:blipFill>
+                    <a:blip r:embed="rId13">
+                      <a:extLst>
+                        <a:ext uri="{28A0092B-C50C-407E-A947-70E740481C1C}">
+                          <a14:useLocalDpi xmlns:a14="http://schemas.microsoft.com/office/drawing/2010/main" val="0"/>
+                        </a:ext>
+                      </a:extLst>
+                    </a:blip>
+                    <a:srcRect/>
+                    <a:stretch>
+                      <a:fillRect/>
+                    </a:stretch>
+                  </pic:blipFill>
+                  <pic:spPr bwMode="auto">
+                    <a:xfrm>
+                      <a:off x="0" y="0"/>
+                      <a:ext cx="5465647" cy="2446355"/>
+                    </a:xfrm>
+                    <a:prstGeom prst="rect">
+                      <a:avLst/>
+                    </a:prstGeom>
+                    <a:noFill/>
+                    <a:ln>
+                      <a:noFill/>
+                    </a:ln>
+                  </pic:spPr>
+                </pic:pic>
+              </a:graphicData>
+            </a:graphic>
+          </wp:inline>
+        </w:drawing>
+      </w:r>
     </w:p>
     <w:sectPr>
       <w:pgSz w:w="11906" w:h="16838"/>
@@ -874,8 +3166,402 @@
 </w:document>
 </file>
 
+<file path=word/numbering.xml><?xml version="1.0" encoding="utf-8"?>
+<w:numbering xmlns:wpc="http://schemas.microsoft.com/office/word/2010/wordprocessingCanvas" xmlns:cx="http://schemas.microsoft.com/office/drawing/2014/chartex" xmlns:cx1="http://schemas.microsoft.com/office/drawing/2015/9/8/chartex" xmlns:cx2="http://schemas.microsoft.com/office/drawing/2015/10/21/chartex" xmlns:cx3="http://schemas.microsoft.com/office/drawing/2016/5/9/chartex" xmlns:cx4="http://schemas.microsoft.com/office/drawing/2016/5/10/chartex" xmlns:cx5="http://schemas.microsoft.com/office/drawing/2016/5/11/chartex" xmlns:cx6="http://schemas.microsoft.com/office/drawing/2016/5/12/chartex" xmlns:cx7="http://schemas.microsoft.com/office/drawing/2016/5/13/chartex" xmlns:cx8="http://schemas.microsoft.com/office/drawing/2016/5/14/chartex" xmlns:mc="http://schemas.openxmlformats.org/markup-compatibility/2006" xmlns:aink="http://schemas.microsoft.com/office/drawing/2016/ink" xmlns:am3d="http://schemas.microsoft.com/office/drawing/2017/model3d" xmlns:o="urn:schemas-microsoft-com:office:office" xmlns:r="http://schemas.openxmlformats.org/officeDocument/2006/relationships" xmlns:m="http://schemas.openxmlformats.org/officeDocument/2006/math" xmlns:v="urn:schemas-microsoft-com:vml" xmlns:wp14="http://schemas.microsoft.com/office/word/2010/wordprocessingDrawing" xmlns:wp="http://schemas.openxmlformats.org/drawingml/2006/wordprocessingDrawing" xmlns:w10="urn:schemas-microsoft-com:office:word" xmlns:w="http://schemas.openxmlformats.org/wordprocessingml/2006/main" xmlns:w14="http://schemas.microsoft.com/office/word/2010/wordml" xmlns:w15="http://schemas.microsoft.com/office/word/2012/wordml" xmlns:w16cex="http://schemas.microsoft.com/office/word/2018/wordml/cex" xmlns:w16cid="http://schemas.microsoft.com/office/word/2016/wordml/cid" xmlns:w16="http://schemas.microsoft.com/office/word/2018/wordml" xmlns:w16se="http://schemas.microsoft.com/office/word/2015/wordml/symex" xmlns:wpg="http://schemas.microsoft.com/office/word/2010/wordprocessingGroup" xmlns:wpi="http://schemas.microsoft.com/office/word/2010/wordprocessingInk" xmlns:wne="http://schemas.microsoft.com/office/word/2006/wordml" xmlns:wps="http://schemas.microsoft.com/office/word/2010/wordprocessingShape" mc:Ignorable="w14 w15 w16se w16cid w16 w16cex wp14">
+  <w:abstractNum w:abstractNumId="0" w15:restartNumberingAfterBreak="0">
+    <w:nsid w:val="056C22BE"/>
+    <w:multiLevelType w:val="hybridMultilevel"/>
+    <w:tmpl w:val="28549F56"/>
+    <w:lvl w:ilvl="0" w:tplc="04090009">
+      <w:start w:val="1"/>
+      <w:numFmt w:val="bullet"/>
+      <w:lvlText w:val=""/>
+      <w:lvlJc w:val="left"/>
+      <w:pPr>
+        <w:ind w:left="800" w:hanging="400"/>
+      </w:pPr>
+      <w:rPr>
+        <w:rFonts w:ascii="Wingdings" w:hAnsi="Wingdings" w:hint="default"/>
+      </w:rPr>
+    </w:lvl>
+    <w:lvl w:ilvl="1" w:tplc="04090019" w:tentative="1">
+      <w:start w:val="1"/>
+      <w:numFmt w:val="upperLetter"/>
+      <w:lvlText w:val="%2."/>
+      <w:lvlJc w:val="left"/>
+      <w:pPr>
+        <w:ind w:left="1200" w:hanging="400"/>
+      </w:pPr>
+    </w:lvl>
+    <w:lvl w:ilvl="2" w:tplc="0409001B" w:tentative="1">
+      <w:start w:val="1"/>
+      <w:numFmt w:val="lowerRoman"/>
+      <w:lvlText w:val="%3."/>
+      <w:lvlJc w:val="right"/>
+      <w:pPr>
+        <w:ind w:left="1600" w:hanging="400"/>
+      </w:pPr>
+    </w:lvl>
+    <w:lvl w:ilvl="3" w:tplc="0409000F" w:tentative="1">
+      <w:start w:val="1"/>
+      <w:numFmt w:val="decimal"/>
+      <w:lvlText w:val="%4."/>
+      <w:lvlJc w:val="left"/>
+      <w:pPr>
+        <w:ind w:left="2000" w:hanging="400"/>
+      </w:pPr>
+    </w:lvl>
+    <w:lvl w:ilvl="4" w:tplc="04090019" w:tentative="1">
+      <w:start w:val="1"/>
+      <w:numFmt w:val="upperLetter"/>
+      <w:lvlText w:val="%5."/>
+      <w:lvlJc w:val="left"/>
+      <w:pPr>
+        <w:ind w:left="2400" w:hanging="400"/>
+      </w:pPr>
+    </w:lvl>
+    <w:lvl w:ilvl="5" w:tplc="0409001B" w:tentative="1">
+      <w:start w:val="1"/>
+      <w:numFmt w:val="lowerRoman"/>
+      <w:lvlText w:val="%6."/>
+      <w:lvlJc w:val="right"/>
+      <w:pPr>
+        <w:ind w:left="2800" w:hanging="400"/>
+      </w:pPr>
+    </w:lvl>
+    <w:lvl w:ilvl="6" w:tplc="0409000F" w:tentative="1">
+      <w:start w:val="1"/>
+      <w:numFmt w:val="decimal"/>
+      <w:lvlText w:val="%7."/>
+      <w:lvlJc w:val="left"/>
+      <w:pPr>
+        <w:ind w:left="3200" w:hanging="400"/>
+      </w:pPr>
+    </w:lvl>
+    <w:lvl w:ilvl="7" w:tplc="04090019" w:tentative="1">
+      <w:start w:val="1"/>
+      <w:numFmt w:val="upperLetter"/>
+      <w:lvlText w:val="%8."/>
+      <w:lvlJc w:val="left"/>
+      <w:pPr>
+        <w:ind w:left="3600" w:hanging="400"/>
+      </w:pPr>
+    </w:lvl>
+    <w:lvl w:ilvl="8" w:tplc="0409001B" w:tentative="1">
+      <w:start w:val="1"/>
+      <w:numFmt w:val="lowerRoman"/>
+      <w:lvlText w:val="%9."/>
+      <w:lvlJc w:val="right"/>
+      <w:pPr>
+        <w:ind w:left="4000" w:hanging="400"/>
+      </w:pPr>
+    </w:lvl>
+  </w:abstractNum>
+  <w:abstractNum w:abstractNumId="1" w15:restartNumberingAfterBreak="0">
+    <w:nsid w:val="448E3316"/>
+    <w:multiLevelType w:val="hybridMultilevel"/>
+    <w:tmpl w:val="0EC62BB6"/>
+    <w:lvl w:ilvl="0" w:tplc="04090011">
+      <w:start w:val="1"/>
+      <w:numFmt w:val="decimalEnclosedCircle"/>
+      <w:lvlText w:val="%1"/>
+      <w:lvlJc w:val="left"/>
+      <w:pPr>
+        <w:ind w:left="800" w:hanging="400"/>
+      </w:pPr>
+    </w:lvl>
+    <w:lvl w:ilvl="1" w:tplc="04090019" w:tentative="1">
+      <w:start w:val="1"/>
+      <w:numFmt w:val="upperLetter"/>
+      <w:lvlText w:val="%2."/>
+      <w:lvlJc w:val="left"/>
+      <w:pPr>
+        <w:ind w:left="1200" w:hanging="400"/>
+      </w:pPr>
+    </w:lvl>
+    <w:lvl w:ilvl="2" w:tplc="0409001B" w:tentative="1">
+      <w:start w:val="1"/>
+      <w:numFmt w:val="lowerRoman"/>
+      <w:lvlText w:val="%3."/>
+      <w:lvlJc w:val="right"/>
+      <w:pPr>
+        <w:ind w:left="1600" w:hanging="400"/>
+      </w:pPr>
+    </w:lvl>
+    <w:lvl w:ilvl="3" w:tplc="0409000F" w:tentative="1">
+      <w:start w:val="1"/>
+      <w:numFmt w:val="decimal"/>
+      <w:lvlText w:val="%4."/>
+      <w:lvlJc w:val="left"/>
+      <w:pPr>
+        <w:ind w:left="2000" w:hanging="400"/>
+      </w:pPr>
+    </w:lvl>
+    <w:lvl w:ilvl="4" w:tplc="04090019" w:tentative="1">
+      <w:start w:val="1"/>
+      <w:numFmt w:val="upperLetter"/>
+      <w:lvlText w:val="%5."/>
+      <w:lvlJc w:val="left"/>
+      <w:pPr>
+        <w:ind w:left="2400" w:hanging="400"/>
+      </w:pPr>
+    </w:lvl>
+    <w:lvl w:ilvl="5" w:tplc="0409001B" w:tentative="1">
+      <w:start w:val="1"/>
+      <w:numFmt w:val="lowerRoman"/>
+      <w:lvlText w:val="%6."/>
+      <w:lvlJc w:val="right"/>
+      <w:pPr>
+        <w:ind w:left="2800" w:hanging="400"/>
+      </w:pPr>
+    </w:lvl>
+    <w:lvl w:ilvl="6" w:tplc="0409000F" w:tentative="1">
+      <w:start w:val="1"/>
+      <w:numFmt w:val="decimal"/>
+      <w:lvlText w:val="%7."/>
+      <w:lvlJc w:val="left"/>
+      <w:pPr>
+        <w:ind w:left="3200" w:hanging="400"/>
+      </w:pPr>
+    </w:lvl>
+    <w:lvl w:ilvl="7" w:tplc="04090019" w:tentative="1">
+      <w:start w:val="1"/>
+      <w:numFmt w:val="upperLetter"/>
+      <w:lvlText w:val="%8."/>
+      <w:lvlJc w:val="left"/>
+      <w:pPr>
+        <w:ind w:left="3600" w:hanging="400"/>
+      </w:pPr>
+    </w:lvl>
+    <w:lvl w:ilvl="8" w:tplc="0409001B" w:tentative="1">
+      <w:start w:val="1"/>
+      <w:numFmt w:val="lowerRoman"/>
+      <w:lvlText w:val="%9."/>
+      <w:lvlJc w:val="right"/>
+      <w:pPr>
+        <w:ind w:left="4000" w:hanging="400"/>
+      </w:pPr>
+    </w:lvl>
+  </w:abstractNum>
+  <w:abstractNum w:abstractNumId="2" w15:restartNumberingAfterBreak="0">
+    <w:nsid w:val="4EFD0171"/>
+    <w:multiLevelType w:val="hybridMultilevel"/>
+    <w:tmpl w:val="AED6E40A"/>
+    <w:lvl w:ilvl="0" w:tplc="3B24503E">
+      <w:start w:val="1"/>
+      <w:numFmt w:val="bullet"/>
+      <w:lvlText w:val=""/>
+      <w:lvlJc w:val="left"/>
+      <w:pPr>
+        <w:ind w:left="760" w:hanging="360"/>
+      </w:pPr>
+      <w:rPr>
+        <w:rFonts w:ascii="Wingdings" w:eastAsia="함초롬바탕" w:hAnsi="Wingdings" w:cs="함초롬바탕" w:hint="default"/>
+      </w:rPr>
+    </w:lvl>
+    <w:lvl w:ilvl="1" w:tplc="04090003" w:tentative="1">
+      <w:start w:val="1"/>
+      <w:numFmt w:val="bullet"/>
+      <w:lvlText w:val=""/>
+      <w:lvlJc w:val="left"/>
+      <w:pPr>
+        <w:ind w:left="1200" w:hanging="400"/>
+      </w:pPr>
+      <w:rPr>
+        <w:rFonts w:ascii="Wingdings" w:hAnsi="Wingdings" w:hint="default"/>
+      </w:rPr>
+    </w:lvl>
+    <w:lvl w:ilvl="2" w:tplc="04090005" w:tentative="1">
+      <w:start w:val="1"/>
+      <w:numFmt w:val="bullet"/>
+      <w:lvlText w:val=""/>
+      <w:lvlJc w:val="left"/>
+      <w:pPr>
+        <w:ind w:left="1600" w:hanging="400"/>
+      </w:pPr>
+      <w:rPr>
+        <w:rFonts w:ascii="Wingdings" w:hAnsi="Wingdings" w:hint="default"/>
+      </w:rPr>
+    </w:lvl>
+    <w:lvl w:ilvl="3" w:tplc="04090001" w:tentative="1">
+      <w:start w:val="1"/>
+      <w:numFmt w:val="bullet"/>
+      <w:lvlText w:val=""/>
+      <w:lvlJc w:val="left"/>
+      <w:pPr>
+        <w:ind w:left="2000" w:hanging="400"/>
+      </w:pPr>
+      <w:rPr>
+        <w:rFonts w:ascii="Wingdings" w:hAnsi="Wingdings" w:hint="default"/>
+      </w:rPr>
+    </w:lvl>
+    <w:lvl w:ilvl="4" w:tplc="04090003" w:tentative="1">
+      <w:start w:val="1"/>
+      <w:numFmt w:val="bullet"/>
+      <w:lvlText w:val=""/>
+      <w:lvlJc w:val="left"/>
+      <w:pPr>
+        <w:ind w:left="2400" w:hanging="400"/>
+      </w:pPr>
+      <w:rPr>
+        <w:rFonts w:ascii="Wingdings" w:hAnsi="Wingdings" w:hint="default"/>
+      </w:rPr>
+    </w:lvl>
+    <w:lvl w:ilvl="5" w:tplc="04090005" w:tentative="1">
+      <w:start w:val="1"/>
+      <w:numFmt w:val="bullet"/>
+      <w:lvlText w:val=""/>
+      <w:lvlJc w:val="left"/>
+      <w:pPr>
+        <w:ind w:left="2800" w:hanging="400"/>
+      </w:pPr>
+      <w:rPr>
+        <w:rFonts w:ascii="Wingdings" w:hAnsi="Wingdings" w:hint="default"/>
+      </w:rPr>
+    </w:lvl>
+    <w:lvl w:ilvl="6" w:tplc="04090001" w:tentative="1">
+      <w:start w:val="1"/>
+      <w:numFmt w:val="bullet"/>
+      <w:lvlText w:val=""/>
+      <w:lvlJc w:val="left"/>
+      <w:pPr>
+        <w:ind w:left="3200" w:hanging="400"/>
+      </w:pPr>
+      <w:rPr>
+        <w:rFonts w:ascii="Wingdings" w:hAnsi="Wingdings" w:hint="default"/>
+      </w:rPr>
+    </w:lvl>
+    <w:lvl w:ilvl="7" w:tplc="04090003" w:tentative="1">
+      <w:start w:val="1"/>
+      <w:numFmt w:val="bullet"/>
+      <w:lvlText w:val=""/>
+      <w:lvlJc w:val="left"/>
+      <w:pPr>
+        <w:ind w:left="3600" w:hanging="400"/>
+      </w:pPr>
+      <w:rPr>
+        <w:rFonts w:ascii="Wingdings" w:hAnsi="Wingdings" w:hint="default"/>
+      </w:rPr>
+    </w:lvl>
+    <w:lvl w:ilvl="8" w:tplc="04090005" w:tentative="1">
+      <w:start w:val="1"/>
+      <w:numFmt w:val="bullet"/>
+      <w:lvlText w:val=""/>
+      <w:lvlJc w:val="left"/>
+      <w:pPr>
+        <w:ind w:left="4000" w:hanging="400"/>
+      </w:pPr>
+      <w:rPr>
+        <w:rFonts w:ascii="Wingdings" w:hAnsi="Wingdings" w:hint="default"/>
+      </w:rPr>
+    </w:lvl>
+  </w:abstractNum>
+  <w:abstractNum w:abstractNumId="3" w15:restartNumberingAfterBreak="0">
+    <w:nsid w:val="68B958FC"/>
+    <w:multiLevelType w:val="hybridMultilevel"/>
+    <w:tmpl w:val="3262474C"/>
+    <w:lvl w:ilvl="0" w:tplc="7DE66F74">
+      <w:start w:val="1"/>
+      <w:numFmt w:val="decimal"/>
+      <w:lvlText w:val="%1)"/>
+      <w:lvlJc w:val="left"/>
+      <w:pPr>
+        <w:ind w:left="1120" w:hanging="360"/>
+      </w:pPr>
+      <w:rPr>
+        <w:rFonts w:hint="default"/>
+      </w:rPr>
+    </w:lvl>
+    <w:lvl w:ilvl="1" w:tplc="04090019" w:tentative="1">
+      <w:start w:val="1"/>
+      <w:numFmt w:val="upperLetter"/>
+      <w:lvlText w:val="%2."/>
+      <w:lvlJc w:val="left"/>
+      <w:pPr>
+        <w:ind w:left="1560" w:hanging="400"/>
+      </w:pPr>
+    </w:lvl>
+    <w:lvl w:ilvl="2" w:tplc="0409001B" w:tentative="1">
+      <w:start w:val="1"/>
+      <w:numFmt w:val="lowerRoman"/>
+      <w:lvlText w:val="%3."/>
+      <w:lvlJc w:val="right"/>
+      <w:pPr>
+        <w:ind w:left="1960" w:hanging="400"/>
+      </w:pPr>
+    </w:lvl>
+    <w:lvl w:ilvl="3" w:tplc="0409000F" w:tentative="1">
+      <w:start w:val="1"/>
+      <w:numFmt w:val="decimal"/>
+      <w:lvlText w:val="%4."/>
+      <w:lvlJc w:val="left"/>
+      <w:pPr>
+        <w:ind w:left="2360" w:hanging="400"/>
+      </w:pPr>
+    </w:lvl>
+    <w:lvl w:ilvl="4" w:tplc="04090019" w:tentative="1">
+      <w:start w:val="1"/>
+      <w:numFmt w:val="upperLetter"/>
+      <w:lvlText w:val="%5."/>
+      <w:lvlJc w:val="left"/>
+      <w:pPr>
+        <w:ind w:left="2760" w:hanging="400"/>
+      </w:pPr>
+    </w:lvl>
+    <w:lvl w:ilvl="5" w:tplc="0409001B" w:tentative="1">
+      <w:start w:val="1"/>
+      <w:numFmt w:val="lowerRoman"/>
+      <w:lvlText w:val="%6."/>
+      <w:lvlJc w:val="right"/>
+      <w:pPr>
+        <w:ind w:left="3160" w:hanging="400"/>
+      </w:pPr>
+    </w:lvl>
+    <w:lvl w:ilvl="6" w:tplc="0409000F" w:tentative="1">
+      <w:start w:val="1"/>
+      <w:numFmt w:val="decimal"/>
+      <w:lvlText w:val="%7."/>
+      <w:lvlJc w:val="left"/>
+      <w:pPr>
+        <w:ind w:left="3560" w:hanging="400"/>
+      </w:pPr>
+    </w:lvl>
+    <w:lvl w:ilvl="7" w:tplc="04090019" w:tentative="1">
+      <w:start w:val="1"/>
+      <w:numFmt w:val="upperLetter"/>
+      <w:lvlText w:val="%8."/>
+      <w:lvlJc w:val="left"/>
+      <w:pPr>
+        <w:ind w:left="3960" w:hanging="400"/>
+      </w:pPr>
+    </w:lvl>
+    <w:lvl w:ilvl="8" w:tplc="0409001B" w:tentative="1">
+      <w:start w:val="1"/>
+      <w:numFmt w:val="lowerRoman"/>
+      <w:lvlText w:val="%9."/>
+      <w:lvlJc w:val="right"/>
+      <w:pPr>
+        <w:ind w:left="4360" w:hanging="400"/>
+      </w:pPr>
+    </w:lvl>
+  </w:abstractNum>
+  <w:num w:numId="1">
+    <w:abstractNumId w:val="2"/>
+  </w:num>
+  <w:num w:numId="2">
+    <w:abstractNumId w:val="3"/>
+  </w:num>
+  <w:num w:numId="3">
+    <w:abstractNumId w:val="1"/>
+  </w:num>
+  <w:num w:numId="4">
+    <w:abstractNumId w:val="0"/>
+  </w:num>
+</w:numbering>
+</file>
+
 <file path=word/styles.xml><?xml version="1.0" encoding="utf-8"?>
-<w:styles xmlns:mc="http://schemas.openxmlformats.org/markup-compatibility/2006" xmlns:r="http://schemas.openxmlformats.org/officeDocument/2006/relationships" xmlns:w="http://schemas.openxmlformats.org/wordprocessingml/2006/main" xmlns:w14="http://schemas.microsoft.com/office/word/2010/wordml" xmlns:w15="http://schemas.microsoft.com/office/word/2012/wordml" mc:Ignorable="w14 w15">
+<w:styles xmlns:mc="http://schemas.openxmlformats.org/markup-compatibility/2006" xmlns:r="http://schemas.openxmlformats.org/officeDocument/2006/relationships" xmlns:w="http://schemas.openxmlformats.org/wordprocessingml/2006/main" xmlns:w14="http://schemas.microsoft.com/office/word/2010/wordml" xmlns:w15="http://schemas.microsoft.com/office/word/2012/wordml" xmlns:w16cex="http://schemas.microsoft.com/office/word/2018/wordml/cex" xmlns:w16cid="http://schemas.microsoft.com/office/word/2016/wordml/cid" xmlns:w16="http://schemas.microsoft.com/office/word/2018/wordml" xmlns:w16se="http://schemas.microsoft.com/office/word/2015/wordml/symex" mc:Ignorable="w14 w15 w16se w16cid w16 w16cex">
   <w:docDefaults>
     <w:rPrDefault>
       <w:rPr>
@@ -892,7 +3578,7 @@
       </w:pPr>
     </w:pPrDefault>
   </w:docDefaults>
-  <w:latentStyles w:defLockedState="0" w:defUIPriority="99" w:defSemiHidden="0" w:defUnhideWhenUsed="0" w:defQFormat="0" w:count="371">
+  <w:latentStyles w:defLockedState="0" w:defUIPriority="99" w:defSemiHidden="0" w:defUnhideWhenUsed="0" w:defQFormat="0" w:count="376">
     <w:lsdException w:name="Normal" w:uiPriority="0" w:qFormat="1"/>
     <w:lsdException w:name="heading 1" w:uiPriority="9" w:qFormat="1"/>
     <w:lsdException w:name="heading 2" w:semiHidden="1" w:uiPriority="9" w:unhideWhenUsed="1" w:qFormat="1"/>
@@ -1264,6 +3950,11 @@
     <w:lsdException w:name="List Table 5 Dark Accent 6" w:uiPriority="50"/>
     <w:lsdException w:name="List Table 6 Colorful Accent 6" w:uiPriority="51"/>
     <w:lsdException w:name="List Table 7 Colorful Accent 6" w:uiPriority="52"/>
+    <w:lsdException w:name="Mention" w:semiHidden="1" w:unhideWhenUsed="1"/>
+    <w:lsdException w:name="Smart Hyperlink" w:semiHidden="1" w:unhideWhenUsed="1"/>
+    <w:lsdException w:name="Hashtag" w:semiHidden="1" w:unhideWhenUsed="1"/>
+    <w:lsdException w:name="Unresolved Mention" w:semiHidden="1" w:unhideWhenUsed="1"/>
+    <w:lsdException w:name="Smart Link" w:semiHidden="1" w:unhideWhenUsed="1"/>
   </w:latentStyles>
   <w:style w:type="paragraph" w:default="1" w:styleId="a">
     <w:name w:val="Normal"/>
@@ -1332,6 +4023,35 @@
       <w:kern w:val="0"/>
       <w:szCs w:val="20"/>
     </w:rPr>
+  </w:style>
+  <w:style w:type="paragraph" w:styleId="a4">
+    <w:name w:val="List Paragraph"/>
+    <w:basedOn w:val="a"/>
+    <w:uiPriority w:val="34"/>
+    <w:qFormat/>
+    <w:rsid w:val="00D041E7"/>
+    <w:pPr>
+      <w:ind w:leftChars="400" w:left="800"/>
+    </w:pPr>
+  </w:style>
+  <w:style w:type="table" w:styleId="a5">
+    <w:name w:val="Table Grid"/>
+    <w:basedOn w:val="a1"/>
+    <w:uiPriority w:val="39"/>
+    <w:rsid w:val="00D041E7"/>
+    <w:pPr>
+      <w:spacing w:after="0" w:line="240" w:lineRule="auto"/>
+    </w:pPr>
+    <w:tblPr>
+      <w:tblBorders>
+        <w:top w:val="single" w:sz="4" w:space="0" w:color="auto"/>
+        <w:left w:val="single" w:sz="4" w:space="0" w:color="auto"/>
+        <w:bottom w:val="single" w:sz="4" w:space="0" w:color="auto"/>
+        <w:right w:val="single" w:sz="4" w:space="0" w:color="auto"/>
+        <w:insideH w:val="single" w:sz="4" w:space="0" w:color="auto"/>
+        <w:insideV w:val="single" w:sz="4" w:space="0" w:color="auto"/>
+      </w:tblBorders>
+    </w:tblPr>
   </w:style>
 </w:styles>
 </file>

</xml_diff>